<commit_message>
Part2 report completed. Minor changes to code
</commit_message>
<xml_diff>
--- a/Project1/Association/Association_report.docx
+++ b/Project1/Association/Association_report.docx
@@ -16,7 +16,6 @@
           <w:szCs w:val="44"/>
         </w:rPr>
       </w:pPr>
-      <w:bookmarkStart w:id="0" w:name="_GoBack"/>
     </w:p>
     <w:p>
       <w:pPr>
@@ -193,18 +192,36 @@
         <w:rPr>
           <w:rFonts w:ascii="TimesNewRomanPSMT" w:hAnsi="TimesNewRomanPSMT" w:cs="TimesNewRomanPSMT"/>
           <w:color w:val="000000"/>
-          <w:sz w:val="44"/>
-          <w:szCs w:val="44"/>
+          <w:sz w:val="40"/>
+          <w:szCs w:val="40"/>
         </w:rPr>
       </w:pPr>
       <w:r>
         <w:rPr>
           <w:rFonts w:ascii="TimesNewRomanPSMT" w:hAnsi="TimesNewRomanPSMT" w:cs="TimesNewRomanPSMT"/>
           <w:color w:val="000000"/>
-          <w:sz w:val="44"/>
-          <w:szCs w:val="44"/>
+          <w:sz w:val="40"/>
+          <w:szCs w:val="40"/>
         </w:rPr>
         <w:t>Dimensionality Reduction &amp; Association</w:t>
+      </w:r>
+      <w:r>
+        <w:rPr>
+          <w:rFonts w:ascii="TimesNewRomanPSMT" w:hAnsi="TimesNewRomanPSMT" w:cs="TimesNewRomanPSMT"/>
+          <w:color w:val="000000"/>
+          <w:sz w:val="40"/>
+          <w:szCs w:val="40"/>
+        </w:rPr>
+        <w:t xml:space="preserve"> </w:t>
+      </w:r>
+      <w:r>
+        <w:rPr>
+          <w:rFonts w:ascii="TimesNewRomanPSMT" w:hAnsi="TimesNewRomanPSMT" w:cs="TimesNewRomanPSMT"/>
+          <w:color w:val="000000"/>
+          <w:sz w:val="40"/>
+          <w:szCs w:val="40"/>
+        </w:rPr>
+        <w:t>Analysis</w:t>
       </w:r>
     </w:p>
     <w:p>
@@ -221,15 +238,6 @@
           <w:szCs w:val="44"/>
         </w:rPr>
       </w:pPr>
-      <w:r>
-        <w:rPr>
-          <w:rFonts w:ascii="TimesNewRomanPSMT" w:hAnsi="TimesNewRomanPSMT" w:cs="TimesNewRomanPSMT"/>
-          <w:color w:val="000000"/>
-          <w:sz w:val="44"/>
-          <w:szCs w:val="44"/>
-        </w:rPr>
-        <w:t>Analysis</w:t>
-      </w:r>
     </w:p>
     <w:p>
       <w:pPr>
@@ -245,6 +253,15 @@
           <w:szCs w:val="44"/>
         </w:rPr>
       </w:pPr>
+      <w:r>
+        <w:rPr>
+          <w:rFonts w:ascii="TimesNewRomanPSMT" w:hAnsi="TimesNewRomanPSMT" w:cs="TimesNewRomanPSMT"/>
+          <w:color w:val="000000"/>
+          <w:sz w:val="44"/>
+          <w:szCs w:val="44"/>
+        </w:rPr>
+        <w:t>Part 2</w:t>
+      </w:r>
     </w:p>
     <w:p>
       <w:pPr>
@@ -256,19 +273,10 @@
         <w:rPr>
           <w:rFonts w:ascii="TimesNewRomanPSMT" w:hAnsi="TimesNewRomanPSMT" w:cs="TimesNewRomanPSMT"/>
           <w:color w:val="000000"/>
-          <w:sz w:val="44"/>
-          <w:szCs w:val="44"/>
-        </w:rPr>
-      </w:pPr>
-      <w:r>
-        <w:rPr>
-          <w:rFonts w:ascii="TimesNewRomanPSMT" w:hAnsi="TimesNewRomanPSMT" w:cs="TimesNewRomanPSMT"/>
-          <w:color w:val="000000"/>
-          <w:sz w:val="44"/>
-          <w:szCs w:val="44"/>
-        </w:rPr>
-        <w:t>Part 2</w:t>
-      </w:r>
+          <w:sz w:val="48"/>
+          <w:szCs w:val="48"/>
+        </w:rPr>
+      </w:pPr>
     </w:p>
     <w:p>
       <w:pPr>
@@ -278,12 +286,41 @@
         <w:spacing w:after="0" w:line="240" w:lineRule="auto"/>
         <w:jc w:val="center"/>
         <w:rPr>
-          <w:rFonts w:ascii="TimesNewRomanPSMT" w:hAnsi="TimesNewRomanPSMT" w:cs="TimesNewRomanPSMT"/>
+          <w:rFonts w:ascii="Calibri" w:hAnsi="Calibri" w:cs="Calibri"/>
           <w:color w:val="000000"/>
-          <w:sz w:val="48"/>
-          <w:szCs w:val="48"/>
-        </w:rPr>
-      </w:pPr>
+          <w:sz w:val="28"/>
+          <w:szCs w:val="28"/>
+        </w:rPr>
+      </w:pPr>
+      <w:r>
+        <w:rPr>
+          <w:rFonts w:ascii="Calibri" w:hAnsi="Calibri" w:cs="Calibri"/>
+          <w:color w:val="000000"/>
+          <w:sz w:val="28"/>
+          <w:szCs w:val="28"/>
+        </w:rPr>
+        <w:t xml:space="preserve">Amit </w:t>
+      </w:r>
+      <w:proofErr w:type="spellStart"/>
+      <w:r>
+        <w:rPr>
+          <w:rFonts w:ascii="Calibri" w:hAnsi="Calibri" w:cs="Calibri"/>
+          <w:color w:val="000000"/>
+          <w:sz w:val="28"/>
+          <w:szCs w:val="28"/>
+        </w:rPr>
+        <w:t>Anilkumar</w:t>
+      </w:r>
+      <w:proofErr w:type="spellEnd"/>
+      <w:r>
+        <w:rPr>
+          <w:rFonts w:ascii="Calibri" w:hAnsi="Calibri" w:cs="Calibri"/>
+          <w:color w:val="000000"/>
+          <w:sz w:val="28"/>
+          <w:szCs w:val="28"/>
+        </w:rPr>
+        <w:t xml:space="preserve"> Menon (amitanil@buffalo.edu)</w:t>
+      </w:r>
     </w:p>
     <w:p>
       <w:pPr>
@@ -306,9 +343,17 @@
           <w:sz w:val="28"/>
           <w:szCs w:val="28"/>
         </w:rPr>
-        <w:t xml:space="preserve">Amit </w:t>
-      </w:r>
-      <w:proofErr w:type="spellStart"/>
+        <w:t>Linus Castelino (linuscas@buffalo.edu)</w:t>
+      </w:r>
+    </w:p>
+    <w:p>
+      <w:pPr>
+        <w:jc w:val="center"/>
+        <w:rPr>
+          <w:sz w:val="28"/>
+          <w:szCs w:val="28"/>
+        </w:rPr>
+      </w:pPr>
       <w:r>
         <w:rPr>
           <w:rFonts w:ascii="Calibri" w:hAnsi="Calibri" w:cs="Calibri"/>
@@ -316,9 +361,9 @@
           <w:sz w:val="28"/>
           <w:szCs w:val="28"/>
         </w:rPr>
-        <w:t>Anilkumar</w:t>
-      </w:r>
-      <w:proofErr w:type="spellEnd"/>
+        <w:t xml:space="preserve">Deepak </w:t>
+      </w:r>
+      <w:proofErr w:type="spellStart"/>
       <w:r>
         <w:rPr>
           <w:rFonts w:ascii="Calibri" w:hAnsi="Calibri" w:cs="Calibri"/>
@@ -326,70 +371,23 @@
           <w:sz w:val="28"/>
           <w:szCs w:val="28"/>
         </w:rPr>
-        <w:t xml:space="preserve"> Menon (amitanil@buffalo.edu)</w:t>
-      </w:r>
-    </w:p>
-    <w:p>
-      <w:pPr>
-        <w:autoSpaceDE w:val="0"/>
-        <w:autoSpaceDN w:val="0"/>
-        <w:adjustRightInd w:val="0"/>
-        <w:spacing w:after="0" w:line="240" w:lineRule="auto"/>
-        <w:jc w:val="center"/>
+        <w:t>Ranjan</w:t>
+      </w:r>
+      <w:proofErr w:type="spellEnd"/>
+      <w:r>
         <w:rPr>
           <w:rFonts w:ascii="Calibri" w:hAnsi="Calibri" w:cs="Calibri"/>
           <w:color w:val="000000"/>
           <w:sz w:val="28"/>
           <w:szCs w:val="28"/>
         </w:rPr>
-      </w:pPr>
-      <w:r>
-        <w:rPr>
-          <w:rFonts w:ascii="Calibri" w:hAnsi="Calibri" w:cs="Calibri"/>
-          <w:color w:val="000000"/>
-          <w:sz w:val="28"/>
-          <w:szCs w:val="28"/>
-        </w:rPr>
-        <w:t>Linus Castelino (linuscas@buffalo.edu)</w:t>
-      </w:r>
-    </w:p>
-    <w:p>
-      <w:pPr>
-        <w:jc w:val="center"/>
-        <w:rPr>
-          <w:sz w:val="28"/>
-          <w:szCs w:val="28"/>
-        </w:rPr>
-      </w:pPr>
-      <w:r>
-        <w:rPr>
-          <w:rFonts w:ascii="Calibri" w:hAnsi="Calibri" w:cs="Calibri"/>
-          <w:color w:val="000000"/>
-          <w:sz w:val="28"/>
-          <w:szCs w:val="28"/>
-        </w:rPr>
-        <w:t xml:space="preserve">Deepak </w:t>
-      </w:r>
-      <w:proofErr w:type="spellStart"/>
-      <w:r>
-        <w:rPr>
-          <w:rFonts w:ascii="Calibri" w:hAnsi="Calibri" w:cs="Calibri"/>
-          <w:color w:val="000000"/>
-          <w:sz w:val="28"/>
-          <w:szCs w:val="28"/>
-        </w:rPr>
-        <w:t>Ranjan</w:t>
-      </w:r>
-      <w:proofErr w:type="spellEnd"/>
-      <w:r>
-        <w:rPr>
-          <w:rFonts w:ascii="Calibri" w:hAnsi="Calibri" w:cs="Calibri"/>
-          <w:color w:val="000000"/>
-          <w:sz w:val="28"/>
-          <w:szCs w:val="28"/>
-        </w:rPr>
         <w:t xml:space="preserve"> (dranjan@buffalo.edu)</w:t>
       </w:r>
+    </w:p>
+    <w:p>
+      <w:pPr>
+        <w:jc w:val="both"/>
+      </w:pPr>
     </w:p>
     <w:p>
       <w:pPr>
@@ -479,30 +477,30 @@
         <w:spacing w:after="120"/>
         <w:jc w:val="both"/>
         <w:rPr>
-          <w:sz w:val="26"/>
-          <w:szCs w:val="26"/>
+          <w:sz w:val="24"/>
+          <w:szCs w:val="24"/>
         </w:rPr>
       </w:pPr>
       <w:proofErr w:type="spellStart"/>
       <w:r>
         <w:rPr>
-          <w:sz w:val="26"/>
-          <w:szCs w:val="26"/>
+          <w:sz w:val="24"/>
+          <w:szCs w:val="24"/>
         </w:rPr>
         <w:t>Apriori</w:t>
       </w:r>
       <w:proofErr w:type="spellEnd"/>
       <w:r>
         <w:rPr>
-          <w:sz w:val="26"/>
-          <w:szCs w:val="26"/>
+          <w:sz w:val="24"/>
+          <w:szCs w:val="24"/>
         </w:rPr>
         <w:t xml:space="preserve"> algorithm provides a series of steps to realize association rules from a given set of records by identifying frequent item sets</w:t>
       </w:r>
       <w:r>
         <w:rPr>
-          <w:sz w:val="26"/>
-          <w:szCs w:val="26"/>
+          <w:sz w:val="24"/>
+          <w:szCs w:val="24"/>
         </w:rPr>
         <w:t>.</w:t>
       </w:r>
@@ -512,14 +510,14 @@
         <w:spacing w:after="120"/>
         <w:jc w:val="both"/>
         <w:rPr>
-          <w:sz w:val="26"/>
-          <w:szCs w:val="26"/>
-        </w:rPr>
-      </w:pPr>
-      <w:r>
-        <w:rPr>
-          <w:sz w:val="26"/>
-          <w:szCs w:val="26"/>
+          <w:sz w:val="24"/>
+          <w:szCs w:val="24"/>
+        </w:rPr>
+      </w:pPr>
+      <w:r>
+        <w:rPr>
+          <w:sz w:val="24"/>
+          <w:szCs w:val="24"/>
         </w:rPr>
         <w:t xml:space="preserve">The algorithm begins with an initial set of length-1 item sets and proceeds further by merging and generating item sets of a greater length until all the frequent item sets are obtained. The non-frequent item sets are filtered based on a given minimum support value at every step of execution. This filtration is known as the pruning step in which all item sets that do not satisfy the minimum support constraint are ignored.  </w:t>
       </w:r>
@@ -529,14 +527,14 @@
         <w:spacing w:after="120"/>
         <w:jc w:val="both"/>
         <w:rPr>
-          <w:sz w:val="26"/>
-          <w:szCs w:val="26"/>
-        </w:rPr>
-      </w:pPr>
-      <w:r>
-        <w:rPr>
-          <w:sz w:val="26"/>
-          <w:szCs w:val="26"/>
+          <w:sz w:val="24"/>
+          <w:szCs w:val="24"/>
+        </w:rPr>
+      </w:pPr>
+      <w:r>
+        <w:rPr>
+          <w:sz w:val="24"/>
+          <w:szCs w:val="24"/>
         </w:rPr>
         <w:t>Once the frequent item sets are obtained, association rules are isolated using binary partitioning and are filtered based on a given minimum confidence value.</w:t>
       </w:r>
@@ -577,63 +575,746 @@
         <w:spacing w:after="120"/>
         <w:jc w:val="both"/>
         <w:rPr>
+          <w:sz w:val="24"/>
+          <w:szCs w:val="24"/>
+        </w:rPr>
+      </w:pPr>
+      <w:r>
+        <w:rPr>
+          <w:sz w:val="24"/>
+          <w:szCs w:val="24"/>
+        </w:rPr>
+        <w:t xml:space="preserve">Our implementation of the </w:t>
+      </w:r>
+      <w:proofErr w:type="spellStart"/>
+      <w:r>
+        <w:rPr>
+          <w:sz w:val="24"/>
+          <w:szCs w:val="24"/>
+        </w:rPr>
+        <w:t>Apr</w:t>
+      </w:r>
+      <w:r>
+        <w:rPr>
+          <w:sz w:val="24"/>
+          <w:szCs w:val="24"/>
+        </w:rPr>
+        <w:t>iori</w:t>
+      </w:r>
+      <w:proofErr w:type="spellEnd"/>
+      <w:r>
+        <w:rPr>
+          <w:sz w:val="24"/>
+          <w:szCs w:val="24"/>
+        </w:rPr>
+        <w:t xml:space="preserve"> algorithm is performed in 4</w:t>
+      </w:r>
+      <w:r>
+        <w:rPr>
+          <w:sz w:val="24"/>
+          <w:szCs w:val="24"/>
+        </w:rPr>
+        <w:t xml:space="preserve"> </w:t>
+      </w:r>
+      <w:proofErr w:type="spellStart"/>
+      <w:r>
+        <w:rPr>
+          <w:sz w:val="24"/>
+          <w:szCs w:val="24"/>
+        </w:rPr>
+        <w:t>stages</w:t>
+      </w:r>
+      <w:proofErr w:type="spellEnd"/>
+      <w:r>
+        <w:rPr>
+          <w:sz w:val="24"/>
+          <w:szCs w:val="24"/>
+        </w:rPr>
+        <w:t xml:space="preserve"> as follows-</w:t>
+      </w:r>
+    </w:p>
+    <w:p>
+      <w:pPr>
+        <w:spacing w:after="120"/>
+        <w:jc w:val="both"/>
+        <w:rPr>
+          <w:sz w:val="24"/>
+          <w:szCs w:val="24"/>
+          <w:u w:val="single"/>
+        </w:rPr>
+      </w:pPr>
+      <w:r>
+        <w:rPr>
+          <w:sz w:val="24"/>
+          <w:szCs w:val="24"/>
+          <w:u w:val="single"/>
+        </w:rPr>
+        <w:t>Stage 1: Data preprocessing</w:t>
+      </w:r>
+    </w:p>
+    <w:p>
+      <w:pPr>
+        <w:spacing w:after="120"/>
+        <w:jc w:val="both"/>
+        <w:rPr>
+          <w:sz w:val="24"/>
+          <w:szCs w:val="24"/>
+        </w:rPr>
+      </w:pPr>
+      <w:r>
+        <w:rPr>
+          <w:sz w:val="24"/>
+          <w:szCs w:val="24"/>
+        </w:rPr>
+        <w:t>Input data provided is a gene expression dataset with dimensions 100 rows (records) x 101 columns.</w:t>
+      </w:r>
+    </w:p>
+    <w:p>
+      <w:pPr>
+        <w:spacing w:after="120"/>
+        <w:jc w:val="both"/>
+        <w:rPr>
+          <w:sz w:val="24"/>
+          <w:szCs w:val="24"/>
+        </w:rPr>
+      </w:pPr>
+      <w:r>
+        <w:rPr>
+          <w:sz w:val="24"/>
+          <w:szCs w:val="24"/>
+        </w:rPr>
+        <w:t>Each value in column 1-100 represents a gene expression as Up or Down that indicates a binary representation of the presence of the gene expression in the patient sample. The last column indicates the disease corresponding to the patient sample.</w:t>
+      </w:r>
+    </w:p>
+    <w:p>
+      <w:pPr>
+        <w:spacing w:after="120"/>
+        <w:jc w:val="both"/>
+        <w:rPr>
+          <w:sz w:val="24"/>
+          <w:szCs w:val="24"/>
+        </w:rPr>
+      </w:pPr>
+      <w:r>
+        <w:rPr>
+          <w:sz w:val="24"/>
+          <w:szCs w:val="24"/>
+        </w:rPr>
+        <w:t xml:space="preserve">In the preprocessing step, we rearrange the columns to begin at index 1 (instead of 0 – default in python </w:t>
+      </w:r>
+      <w:proofErr w:type="spellStart"/>
+      <w:r>
+        <w:rPr>
+          <w:sz w:val="24"/>
+          <w:szCs w:val="24"/>
+        </w:rPr>
+        <w:t>Dataframe</w:t>
+      </w:r>
+      <w:proofErr w:type="spellEnd"/>
+      <w:r>
+        <w:rPr>
+          <w:sz w:val="24"/>
+          <w:szCs w:val="24"/>
+        </w:rPr>
+        <w:t xml:space="preserve">) and </w:t>
+      </w:r>
+      <w:r>
+        <w:rPr>
+          <w:sz w:val="24"/>
+          <w:szCs w:val="24"/>
+        </w:rPr>
+        <w:t>append the respective gene expression identifier to every value in the column (For example, every value in column 1 is appended with ‘G1_’, every value in column 2 is appended with ‘G2_’, and so on.)</w:t>
+      </w:r>
+    </w:p>
+    <w:p>
+      <w:pPr>
+        <w:spacing w:after="120"/>
+        <w:jc w:val="both"/>
+        <w:rPr>
+          <w:sz w:val="24"/>
+          <w:szCs w:val="24"/>
+        </w:rPr>
+      </w:pPr>
+    </w:p>
+    <w:p>
+      <w:pPr>
+        <w:spacing w:after="120"/>
+        <w:jc w:val="both"/>
+        <w:rPr>
+          <w:sz w:val="24"/>
+          <w:szCs w:val="24"/>
+          <w:u w:val="single"/>
+        </w:rPr>
+      </w:pPr>
+      <w:r>
+        <w:rPr>
+          <w:sz w:val="24"/>
+          <w:szCs w:val="24"/>
+          <w:u w:val="single"/>
+        </w:rPr>
+        <w:t>Stage 2</w:t>
+      </w:r>
+      <w:r>
+        <w:rPr>
+          <w:sz w:val="24"/>
+          <w:szCs w:val="24"/>
+          <w:u w:val="single"/>
+        </w:rPr>
+        <w:t>: Frequent item set generation</w:t>
+      </w:r>
+    </w:p>
+    <w:p>
+      <w:pPr>
+        <w:spacing w:after="120"/>
+        <w:jc w:val="both"/>
+        <w:rPr>
+          <w:sz w:val="24"/>
+          <w:szCs w:val="24"/>
+        </w:rPr>
+      </w:pPr>
+      <w:r>
+        <w:rPr>
+          <w:sz w:val="24"/>
+          <w:szCs w:val="24"/>
+        </w:rPr>
+        <w:t xml:space="preserve">For frequent item set generation, </w:t>
+      </w:r>
+      <w:r>
+        <w:rPr>
+          <w:sz w:val="24"/>
+          <w:szCs w:val="24"/>
+        </w:rPr>
+        <w:t>we initially iterate through every cell in the dataset and store all the unique items as an array of sets (</w:t>
+      </w:r>
+      <w:proofErr w:type="spellStart"/>
+      <w:r>
+        <w:rPr>
+          <w:sz w:val="24"/>
+          <w:szCs w:val="24"/>
+        </w:rPr>
+        <w:t>raw_</w:t>
+      </w:r>
+      <w:proofErr w:type="gramStart"/>
+      <w:r>
+        <w:rPr>
+          <w:sz w:val="24"/>
+          <w:szCs w:val="24"/>
+        </w:rPr>
+        <w:t>set</w:t>
+      </w:r>
+      <w:proofErr w:type="spellEnd"/>
+      <w:r>
+        <w:rPr>
+          <w:sz w:val="24"/>
+          <w:szCs w:val="24"/>
+        </w:rPr>
+        <w:t>[</w:t>
+      </w:r>
+      <w:proofErr w:type="gramEnd"/>
+      <w:r>
+        <w:rPr>
+          <w:sz w:val="24"/>
+          <w:szCs w:val="24"/>
+        </w:rPr>
+        <w:t>]).</w:t>
+      </w:r>
+    </w:p>
+    <w:p>
+      <w:pPr>
+        <w:spacing w:after="120"/>
+        <w:jc w:val="both"/>
+        <w:rPr>
+          <w:sz w:val="24"/>
+          <w:szCs w:val="24"/>
+        </w:rPr>
+      </w:pPr>
+      <w:r>
+        <w:rPr>
+          <w:sz w:val="24"/>
+          <w:szCs w:val="24"/>
+        </w:rPr>
+        <w:t>We then compute the support value for every item set in the array and prune the item sets that are lesser minimum support value. The item sets having support greater than or equal to the minimum support value are considered to be</w:t>
+      </w:r>
+      <w:r>
+        <w:rPr>
+          <w:sz w:val="24"/>
+          <w:szCs w:val="24"/>
+        </w:rPr>
+        <w:t xml:space="preserve"> frequent item sets. The</w:t>
+      </w:r>
+      <w:r>
+        <w:rPr>
+          <w:sz w:val="24"/>
+          <w:szCs w:val="24"/>
+        </w:rPr>
+        <w:t xml:space="preserve"> resulting item sets </w:t>
+      </w:r>
+      <w:r>
+        <w:rPr>
+          <w:sz w:val="24"/>
+          <w:szCs w:val="24"/>
+        </w:rPr>
+        <w:t xml:space="preserve">are then merged </w:t>
+      </w:r>
+      <w:r>
+        <w:rPr>
+          <w:sz w:val="24"/>
+          <w:szCs w:val="24"/>
+        </w:rPr>
+        <w:t>to form new item sets of length +1 than the length of the item sets in the current step. We continue this until we are unable to create any more frequent item sets.</w:t>
+      </w:r>
+    </w:p>
+    <w:p>
+      <w:pPr>
+        <w:spacing w:after="120"/>
+        <w:jc w:val="both"/>
+        <w:rPr>
+          <w:sz w:val="24"/>
+          <w:szCs w:val="24"/>
+        </w:rPr>
+      </w:pPr>
+      <w:r>
+        <w:rPr>
+          <w:sz w:val="24"/>
+          <w:szCs w:val="24"/>
+        </w:rPr>
+        <w:t>The merging of frequent item sets of length k to form new k+1 length item sets is performed using the F</w:t>
+      </w:r>
+      <w:r>
+        <w:rPr>
+          <w:sz w:val="24"/>
+          <w:szCs w:val="24"/>
+          <w:vertAlign w:val="subscript"/>
+        </w:rPr>
+        <w:t>k-1</w:t>
+      </w:r>
+      <w:r>
+        <w:rPr>
+          <w:sz w:val="24"/>
+          <w:szCs w:val="24"/>
+        </w:rPr>
+        <w:t xml:space="preserve"> x F</w:t>
+      </w:r>
+      <w:r>
+        <w:rPr>
+          <w:sz w:val="24"/>
+          <w:szCs w:val="24"/>
+          <w:vertAlign w:val="subscript"/>
+        </w:rPr>
+        <w:t>k-1</w:t>
+      </w:r>
+      <w:r>
+        <w:rPr>
+          <w:sz w:val="24"/>
+          <w:szCs w:val="24"/>
+        </w:rPr>
+        <w:t xml:space="preserve"> method mentioned in the reference book Chapter 6.</w:t>
+      </w:r>
+    </w:p>
+    <w:p>
+      <w:pPr>
+        <w:spacing w:after="120"/>
+        <w:jc w:val="both"/>
+        <w:rPr>
+          <w:sz w:val="24"/>
+          <w:szCs w:val="24"/>
+          <w:u w:val="single"/>
+        </w:rPr>
+      </w:pPr>
+      <w:r>
+        <w:rPr>
+          <w:sz w:val="24"/>
+          <w:szCs w:val="24"/>
+          <w:u w:val="single"/>
+        </w:rPr>
+        <w:lastRenderedPageBreak/>
+        <w:t>Stage 3</w:t>
+      </w:r>
+      <w:r>
+        <w:rPr>
+          <w:sz w:val="24"/>
+          <w:szCs w:val="24"/>
+          <w:u w:val="single"/>
+        </w:rPr>
+        <w:t>: Association rule generation</w:t>
+      </w:r>
+    </w:p>
+    <w:p>
+      <w:pPr>
+        <w:spacing w:after="120"/>
+        <w:jc w:val="both"/>
+        <w:rPr>
+          <w:sz w:val="24"/>
+          <w:szCs w:val="24"/>
+        </w:rPr>
+      </w:pPr>
+      <w:r>
+        <w:rPr>
+          <w:sz w:val="24"/>
+          <w:szCs w:val="24"/>
+        </w:rPr>
+        <w:t>For generating association rules from the identified frequent item sets in the previous stage, we use the partitioning method.</w:t>
+      </w:r>
+    </w:p>
+    <w:p>
+      <w:pPr>
+        <w:spacing w:after="120"/>
+        <w:jc w:val="both"/>
+        <w:rPr>
+          <w:sz w:val="24"/>
+          <w:szCs w:val="24"/>
+        </w:rPr>
+      </w:pPr>
+      <w:r>
+        <w:rPr>
+          <w:sz w:val="24"/>
+          <w:szCs w:val="24"/>
+        </w:rPr>
+        <w:t>For every frequent item set, we generate all rules having 1 item in the consequent.</w:t>
+      </w:r>
+    </w:p>
+    <w:p>
+      <w:pPr>
+        <w:spacing w:after="120"/>
+        <w:jc w:val="both"/>
+        <w:rPr>
+          <w:sz w:val="24"/>
+          <w:szCs w:val="24"/>
+        </w:rPr>
+      </w:pPr>
+      <w:r>
+        <w:rPr>
+          <w:sz w:val="24"/>
+          <w:szCs w:val="24"/>
+        </w:rPr>
+        <w:t>From the obtained rules, we prune all rules having confidence lesser than the given minimum confidence value. We then merge the available rules to generate new rules by using intersection of the antecedents and union of the consequents. This step is repeatedly performed</w:t>
+      </w:r>
+      <w:r>
+        <w:rPr>
+          <w:sz w:val="24"/>
+          <w:szCs w:val="24"/>
+        </w:rPr>
+        <w:t xml:space="preserve"> using recursion</w:t>
+      </w:r>
+      <w:r>
+        <w:rPr>
+          <w:sz w:val="24"/>
+          <w:szCs w:val="24"/>
+        </w:rPr>
+        <w:t xml:space="preserve"> until </w:t>
+      </w:r>
+      <w:r>
+        <w:rPr>
+          <w:sz w:val="24"/>
+          <w:szCs w:val="24"/>
+        </w:rPr>
+        <w:t>no new rules can be formed.</w:t>
+      </w:r>
+    </w:p>
+    <w:p>
+      <w:pPr>
+        <w:spacing w:after="120"/>
+        <w:jc w:val="both"/>
+        <w:rPr>
+          <w:sz w:val="24"/>
+          <w:szCs w:val="24"/>
+        </w:rPr>
+      </w:pPr>
+    </w:p>
+    <w:p>
+      <w:pPr>
+        <w:spacing w:after="120"/>
+        <w:jc w:val="both"/>
+        <w:rPr>
+          <w:sz w:val="24"/>
+          <w:szCs w:val="24"/>
+          <w:u w:val="single"/>
+        </w:rPr>
+      </w:pPr>
+      <w:r>
+        <w:rPr>
+          <w:sz w:val="24"/>
+          <w:szCs w:val="24"/>
+          <w:u w:val="single"/>
+        </w:rPr>
+        <w:t>Stage 4</w:t>
+      </w:r>
+      <w:r>
+        <w:rPr>
+          <w:sz w:val="24"/>
+          <w:szCs w:val="24"/>
+          <w:u w:val="single"/>
+        </w:rPr>
+        <w:t>: Query processing</w:t>
+      </w:r>
+    </w:p>
+    <w:p>
+      <w:pPr>
+        <w:spacing w:after="120"/>
+        <w:jc w:val="both"/>
+        <w:rPr>
+          <w:sz w:val="24"/>
+          <w:szCs w:val="24"/>
+        </w:rPr>
+      </w:pPr>
+      <w:r>
+        <w:rPr>
+          <w:sz w:val="24"/>
+          <w:szCs w:val="24"/>
+        </w:rPr>
+        <w:t>We have created 3 methods to process the user queries based on the query templates provided in class.</w:t>
+      </w:r>
+    </w:p>
+    <w:p>
+      <w:pPr>
+        <w:spacing w:after="120"/>
+        <w:jc w:val="both"/>
+        <w:rPr>
+          <w:sz w:val="24"/>
+          <w:szCs w:val="24"/>
+        </w:rPr>
+      </w:pPr>
+      <w:r>
+        <w:rPr>
+          <w:sz w:val="24"/>
+          <w:szCs w:val="24"/>
+        </w:rPr>
+        <w:t>We accept the user query in the following formats:</w:t>
+      </w:r>
+    </w:p>
+    <w:p>
+      <w:pPr>
+        <w:spacing w:after="120"/>
+        <w:jc w:val="both"/>
+        <w:rPr>
+          <w:sz w:val="24"/>
+          <w:szCs w:val="24"/>
+        </w:rPr>
+      </w:pPr>
+      <w:r>
+        <w:rPr>
+          <w:sz w:val="24"/>
+          <w:szCs w:val="24"/>
+        </w:rPr>
+        <w:t>Template 1 - (RULE|BODY|HEAD</w:t>
+      </w:r>
+      <w:proofErr w:type="gramStart"/>
+      <w:r>
+        <w:rPr>
+          <w:sz w:val="24"/>
+          <w:szCs w:val="24"/>
+        </w:rPr>
+        <w:t>;ANY</w:t>
+      </w:r>
+      <w:proofErr w:type="gramEnd"/>
+      <w:r>
+        <w:rPr>
+          <w:sz w:val="24"/>
+          <w:szCs w:val="24"/>
+        </w:rPr>
+        <w:t>|NUMBER|NONE;ITEM1,ITEM2,...)</w:t>
+      </w:r>
+    </w:p>
+    <w:p>
+      <w:pPr>
+        <w:spacing w:after="120"/>
+        <w:jc w:val="both"/>
+        <w:rPr>
+          <w:sz w:val="24"/>
+          <w:szCs w:val="24"/>
+        </w:rPr>
+      </w:pPr>
+      <w:r>
+        <w:rPr>
+          <w:sz w:val="24"/>
+          <w:szCs w:val="24"/>
+        </w:rPr>
+        <w:t>Template 2 - (RULE|BODY|HEAD</w:t>
+      </w:r>
+      <w:proofErr w:type="gramStart"/>
+      <w:r>
+        <w:rPr>
+          <w:sz w:val="24"/>
+          <w:szCs w:val="24"/>
+        </w:rPr>
+        <w:t>;NUMBER</w:t>
+      </w:r>
+      <w:proofErr w:type="gramEnd"/>
+      <w:r>
+        <w:rPr>
+          <w:sz w:val="24"/>
+          <w:szCs w:val="24"/>
+        </w:rPr>
+        <w:t>)</w:t>
+      </w:r>
+    </w:p>
+    <w:p>
+      <w:pPr>
+        <w:spacing w:after="120"/>
+        <w:jc w:val="both"/>
+        <w:rPr>
+          <w:sz w:val="24"/>
+          <w:szCs w:val="24"/>
+        </w:rPr>
+      </w:pPr>
+      <w:r>
+        <w:rPr>
+          <w:sz w:val="24"/>
+          <w:szCs w:val="24"/>
+        </w:rPr>
+        <w:t>Template 3 - (1or1</w:t>
+      </w:r>
+      <w:proofErr w:type="gramStart"/>
+      <w:r>
+        <w:rPr>
+          <w:sz w:val="24"/>
+          <w:szCs w:val="24"/>
+        </w:rPr>
+        <w:t>;HEAD</w:t>
+      </w:r>
+      <w:proofErr w:type="gramEnd"/>
+      <w:r>
+        <w:rPr>
+          <w:sz w:val="24"/>
+          <w:szCs w:val="24"/>
+        </w:rPr>
+        <w:t>;ANY;G10_Down;BODY;1;G59_UP)</w:t>
+      </w:r>
+    </w:p>
+    <w:p>
+      <w:pPr>
+        <w:spacing w:after="120"/>
+        <w:jc w:val="both"/>
+        <w:rPr>
+          <w:sz w:val="24"/>
+          <w:szCs w:val="24"/>
+        </w:rPr>
+      </w:pPr>
+    </w:p>
+    <w:p>
+      <w:pPr>
+        <w:spacing w:after="120"/>
+        <w:jc w:val="both"/>
+        <w:rPr>
+          <w:sz w:val="24"/>
+          <w:szCs w:val="24"/>
+        </w:rPr>
+      </w:pPr>
+      <w:r>
+        <w:rPr>
+          <w:sz w:val="24"/>
+          <w:szCs w:val="24"/>
+        </w:rPr>
+        <w:t>Note - The template param</w:t>
+      </w:r>
+      <w:r>
+        <w:rPr>
+          <w:sz w:val="24"/>
+          <w:szCs w:val="24"/>
+        </w:rPr>
+        <w:t>e</w:t>
+      </w:r>
+      <w:r>
+        <w:rPr>
+          <w:sz w:val="24"/>
+          <w:szCs w:val="24"/>
+        </w:rPr>
+        <w:t xml:space="preserve">ters are semicolon delimited and the </w:t>
+      </w:r>
+      <w:r>
+        <w:rPr>
+          <w:sz w:val="24"/>
+          <w:szCs w:val="24"/>
+        </w:rPr>
+        <w:t>list items are</w:t>
+      </w:r>
+      <w:r>
+        <w:rPr>
+          <w:sz w:val="24"/>
+          <w:szCs w:val="24"/>
+        </w:rPr>
+        <w:t xml:space="preserve"> comma delimited.</w:t>
+      </w:r>
+    </w:p>
+    <w:p>
+      <w:pPr>
+        <w:spacing w:after="120"/>
+        <w:jc w:val="both"/>
+        <w:rPr>
           <w:sz w:val="26"/>
           <w:szCs w:val="26"/>
         </w:rPr>
       </w:pPr>
-      <w:r>
+    </w:p>
+    <w:p>
+      <w:pPr>
+        <w:spacing w:after="120"/>
+        <w:jc w:val="both"/>
         <w:rPr>
           <w:sz w:val="26"/>
           <w:szCs w:val="26"/>
         </w:rPr>
-        <w:t xml:space="preserve">Our implementation of the </w:t>
-      </w:r>
-      <w:proofErr w:type="spellStart"/>
-      <w:r>
+      </w:pPr>
+    </w:p>
+    <w:p>
+      <w:pPr>
+        <w:spacing w:after="120"/>
+        <w:jc w:val="both"/>
         <w:rPr>
           <w:sz w:val="26"/>
           <w:szCs w:val="26"/>
         </w:rPr>
-        <w:t>Apr</w:t>
-      </w:r>
-      <w:r>
+      </w:pPr>
+    </w:p>
+    <w:p>
+      <w:pPr>
+        <w:spacing w:after="120"/>
+        <w:jc w:val="both"/>
         <w:rPr>
           <w:sz w:val="26"/>
           <w:szCs w:val="26"/>
         </w:rPr>
-        <w:t>iori</w:t>
-      </w:r>
-      <w:proofErr w:type="spellEnd"/>
-      <w:r>
+      </w:pPr>
+    </w:p>
+    <w:p>
+      <w:pPr>
+        <w:spacing w:after="120"/>
+        <w:jc w:val="both"/>
         <w:rPr>
           <w:sz w:val="26"/>
           <w:szCs w:val="26"/>
         </w:rPr>
-        <w:t xml:space="preserve"> algorithm is performed in 4</w:t>
-      </w:r>
-      <w:r>
+      </w:pPr>
+    </w:p>
+    <w:p>
+      <w:pPr>
+        <w:spacing w:after="120"/>
+        <w:jc w:val="both"/>
         <w:rPr>
           <w:sz w:val="26"/>
           <w:szCs w:val="26"/>
         </w:rPr>
-        <w:t xml:space="preserve"> </w:t>
-      </w:r>
-      <w:proofErr w:type="spellStart"/>
-      <w:r>
+      </w:pPr>
+    </w:p>
+    <w:p>
+      <w:pPr>
+        <w:spacing w:after="120"/>
+        <w:jc w:val="both"/>
         <w:rPr>
           <w:sz w:val="26"/>
           <w:szCs w:val="26"/>
         </w:rPr>
-        <w:t>stages</w:t>
-      </w:r>
-      <w:proofErr w:type="spellEnd"/>
-      <w:r>
+      </w:pPr>
+    </w:p>
+    <w:p>
+      <w:pPr>
+        <w:spacing w:after="120"/>
+        <w:jc w:val="both"/>
         <w:rPr>
           <w:sz w:val="26"/>
           <w:szCs w:val="26"/>
         </w:rPr>
-        <w:t xml:space="preserve"> as follows-</w:t>
-      </w:r>
+      </w:pPr>
     </w:p>
     <w:p>
       <w:pPr>
@@ -652,643 +1333,18 @@
         <w:rPr>
           <w:sz w:val="26"/>
           <w:szCs w:val="26"/>
-          <w:u w:val="single"/>
-        </w:rPr>
-      </w:pPr>
-      <w:r>
+        </w:rPr>
+      </w:pPr>
+    </w:p>
+    <w:p>
+      <w:pPr>
+        <w:spacing w:after="120"/>
+        <w:jc w:val="both"/>
         <w:rPr>
           <w:sz w:val="26"/>
           <w:szCs w:val="26"/>
-          <w:u w:val="single"/>
-        </w:rPr>
-        <w:t>Stage 1: Data preprocessing</w:t>
-      </w:r>
-    </w:p>
-    <w:p>
-      <w:pPr>
-        <w:spacing w:after="120"/>
-        <w:jc w:val="both"/>
-        <w:rPr>
-          <w:sz w:val="26"/>
-          <w:szCs w:val="26"/>
-        </w:rPr>
-      </w:pPr>
-      <w:r>
-        <w:rPr>
-          <w:sz w:val="26"/>
-          <w:szCs w:val="26"/>
-        </w:rPr>
-        <w:t>Input data provided is a gene expression dataset with dimensions 100 rows (records) x 101 columns.</w:t>
-      </w:r>
-    </w:p>
-    <w:p>
-      <w:pPr>
-        <w:spacing w:after="120"/>
-        <w:jc w:val="both"/>
-        <w:rPr>
-          <w:sz w:val="26"/>
-          <w:szCs w:val="26"/>
-        </w:rPr>
-      </w:pPr>
-      <w:r>
-        <w:rPr>
-          <w:sz w:val="26"/>
-          <w:szCs w:val="26"/>
-        </w:rPr>
-        <w:t>Each value in column 1-100 represents a gene expression as Up or Down that indicates a binary representation of the presence of the gene expression in the patient sample. The last column indicates the disease corresponding to the patient sample.</w:t>
-      </w:r>
-    </w:p>
-    <w:p>
-      <w:pPr>
-        <w:spacing w:after="120"/>
-        <w:jc w:val="both"/>
-        <w:rPr>
-          <w:sz w:val="26"/>
-          <w:szCs w:val="26"/>
-        </w:rPr>
-      </w:pPr>
-      <w:r>
-        <w:rPr>
-          <w:sz w:val="26"/>
-          <w:szCs w:val="26"/>
-        </w:rPr>
-        <w:t xml:space="preserve">In the preprocessing step, we rearrange the columns to begin at index 1 (instead of 0 – default in python </w:t>
-      </w:r>
-      <w:proofErr w:type="spellStart"/>
-      <w:r>
-        <w:rPr>
-          <w:sz w:val="26"/>
-          <w:szCs w:val="26"/>
-        </w:rPr>
-        <w:t>Dataframe</w:t>
-      </w:r>
-      <w:proofErr w:type="spellEnd"/>
-      <w:r>
-        <w:rPr>
-          <w:sz w:val="26"/>
-          <w:szCs w:val="26"/>
-        </w:rPr>
-        <w:t xml:space="preserve">) and </w:t>
-      </w:r>
-      <w:r>
-        <w:rPr>
-          <w:sz w:val="26"/>
-          <w:szCs w:val="26"/>
-        </w:rPr>
-        <w:t>append the respective gene expression identifier to every value in the column (For example, every value in column 1 is appended with ‘G1_’, every value in column 2 is appended with ‘G2_’, and so on.)</w:t>
-      </w:r>
-    </w:p>
-    <w:p>
-      <w:pPr>
-        <w:spacing w:after="120"/>
-        <w:jc w:val="both"/>
-        <w:rPr>
-          <w:sz w:val="26"/>
-          <w:szCs w:val="26"/>
-        </w:rPr>
-      </w:pPr>
-    </w:p>
-    <w:p>
-      <w:pPr>
-        <w:spacing w:after="120"/>
-        <w:jc w:val="both"/>
-        <w:rPr>
-          <w:sz w:val="26"/>
-          <w:szCs w:val="26"/>
-          <w:u w:val="single"/>
-        </w:rPr>
-      </w:pPr>
-      <w:r>
-        <w:rPr>
-          <w:sz w:val="26"/>
-          <w:szCs w:val="26"/>
-          <w:u w:val="single"/>
-        </w:rPr>
-        <w:t>Stage 2</w:t>
-      </w:r>
-      <w:r>
-        <w:rPr>
-          <w:sz w:val="26"/>
-          <w:szCs w:val="26"/>
-          <w:u w:val="single"/>
-        </w:rPr>
-        <w:t>: Frequent item set generation</w:t>
-      </w:r>
-    </w:p>
-    <w:p>
-      <w:pPr>
-        <w:spacing w:after="120"/>
-        <w:jc w:val="both"/>
-        <w:rPr>
-          <w:sz w:val="26"/>
-          <w:szCs w:val="26"/>
-        </w:rPr>
-      </w:pPr>
-      <w:r>
-        <w:rPr>
-          <w:sz w:val="26"/>
-          <w:szCs w:val="26"/>
-        </w:rPr>
-        <w:t xml:space="preserve">For frequent item set generation, </w:t>
-      </w:r>
-      <w:r>
-        <w:rPr>
-          <w:sz w:val="26"/>
-          <w:szCs w:val="26"/>
-        </w:rPr>
-        <w:t>we initially iterate through every cell in the dataset and store all the unique items as an array of sets (</w:t>
-      </w:r>
-      <w:proofErr w:type="spellStart"/>
-      <w:r>
-        <w:rPr>
-          <w:sz w:val="26"/>
-          <w:szCs w:val="26"/>
-        </w:rPr>
-        <w:t>raw_</w:t>
-      </w:r>
-      <w:proofErr w:type="gramStart"/>
-      <w:r>
-        <w:rPr>
-          <w:sz w:val="26"/>
-          <w:szCs w:val="26"/>
-        </w:rPr>
-        <w:t>set</w:t>
-      </w:r>
-      <w:proofErr w:type="spellEnd"/>
-      <w:r>
-        <w:rPr>
-          <w:sz w:val="26"/>
-          <w:szCs w:val="26"/>
-        </w:rPr>
-        <w:t>[</w:t>
-      </w:r>
-      <w:proofErr w:type="gramEnd"/>
-      <w:r>
-        <w:rPr>
-          <w:sz w:val="26"/>
-          <w:szCs w:val="26"/>
-        </w:rPr>
-        <w:t>]).</w:t>
-      </w:r>
-    </w:p>
-    <w:p>
-      <w:pPr>
-        <w:spacing w:after="120"/>
-        <w:jc w:val="both"/>
-        <w:rPr>
-          <w:sz w:val="26"/>
-          <w:szCs w:val="26"/>
-        </w:rPr>
-      </w:pPr>
-      <w:r>
-        <w:rPr>
-          <w:sz w:val="26"/>
-          <w:szCs w:val="26"/>
-        </w:rPr>
-        <w:t>We then compute the support value for every item set in the array and prune the item sets that are lesser minimum support value. The item sets having support greater than or equal to the minimum support value are considered to be</w:t>
-      </w:r>
-      <w:r>
-        <w:rPr>
-          <w:sz w:val="26"/>
-          <w:szCs w:val="26"/>
-        </w:rPr>
-        <w:t xml:space="preserve"> frequent item sets. The</w:t>
-      </w:r>
-      <w:r>
-        <w:rPr>
-          <w:sz w:val="26"/>
-          <w:szCs w:val="26"/>
-        </w:rPr>
-        <w:t xml:space="preserve"> resulting item sets </w:t>
-      </w:r>
-      <w:r>
-        <w:rPr>
-          <w:sz w:val="26"/>
-          <w:szCs w:val="26"/>
-        </w:rPr>
-        <w:t xml:space="preserve">are then merged </w:t>
-      </w:r>
-      <w:r>
-        <w:rPr>
-          <w:sz w:val="26"/>
-          <w:szCs w:val="26"/>
-        </w:rPr>
-        <w:t xml:space="preserve">to form new item sets of length +1 than the length of </w:t>
-      </w:r>
-      <w:r>
-        <w:rPr>
-          <w:sz w:val="26"/>
-          <w:szCs w:val="26"/>
-        </w:rPr>
-        <w:lastRenderedPageBreak/>
-        <w:t>the item sets in the current step. We continue this until we are unable to create any more frequent item sets.</w:t>
-      </w:r>
-    </w:p>
-    <w:p>
-      <w:pPr>
-        <w:spacing w:after="120"/>
-        <w:jc w:val="both"/>
-        <w:rPr>
-          <w:sz w:val="26"/>
-          <w:szCs w:val="26"/>
-        </w:rPr>
-      </w:pPr>
-      <w:r>
-        <w:rPr>
-          <w:sz w:val="26"/>
-          <w:szCs w:val="26"/>
-        </w:rPr>
-        <w:t>The merging of frequent item sets of length k to form new k+1 length item sets is performed using the F</w:t>
-      </w:r>
-      <w:r>
-        <w:rPr>
-          <w:sz w:val="26"/>
-          <w:szCs w:val="26"/>
-          <w:vertAlign w:val="subscript"/>
-        </w:rPr>
-        <w:t>k-1</w:t>
-      </w:r>
-      <w:r>
-        <w:rPr>
-          <w:sz w:val="26"/>
-          <w:szCs w:val="26"/>
-        </w:rPr>
-        <w:t xml:space="preserve"> x F</w:t>
-      </w:r>
-      <w:r>
-        <w:rPr>
-          <w:sz w:val="26"/>
-          <w:szCs w:val="26"/>
-          <w:vertAlign w:val="subscript"/>
-        </w:rPr>
-        <w:t>k-1</w:t>
-      </w:r>
-      <w:r>
-        <w:rPr>
-          <w:sz w:val="26"/>
-          <w:szCs w:val="26"/>
-        </w:rPr>
-        <w:t xml:space="preserve"> method mentioned in the reference book Chapter 6.</w:t>
-      </w:r>
-    </w:p>
-    <w:p>
-      <w:pPr>
-        <w:spacing w:after="120"/>
-        <w:jc w:val="both"/>
-        <w:rPr>
-          <w:sz w:val="26"/>
-          <w:szCs w:val="26"/>
-        </w:rPr>
-      </w:pPr>
-    </w:p>
-    <w:p>
-      <w:pPr>
-        <w:spacing w:after="120"/>
-        <w:jc w:val="both"/>
-        <w:rPr>
-          <w:sz w:val="26"/>
-          <w:szCs w:val="26"/>
-          <w:u w:val="single"/>
-        </w:rPr>
-      </w:pPr>
-      <w:r>
-        <w:rPr>
-          <w:sz w:val="26"/>
-          <w:szCs w:val="26"/>
-          <w:u w:val="single"/>
-        </w:rPr>
-        <w:t>Stage 3</w:t>
-      </w:r>
-      <w:r>
-        <w:rPr>
-          <w:sz w:val="26"/>
-          <w:szCs w:val="26"/>
-          <w:u w:val="single"/>
-        </w:rPr>
-        <w:t>: Association rule generation</w:t>
-      </w:r>
-    </w:p>
-    <w:p>
-      <w:pPr>
-        <w:spacing w:after="120"/>
-        <w:jc w:val="both"/>
-        <w:rPr>
-          <w:sz w:val="26"/>
-          <w:szCs w:val="26"/>
-        </w:rPr>
-      </w:pPr>
-      <w:r>
-        <w:rPr>
-          <w:sz w:val="26"/>
-          <w:szCs w:val="26"/>
-        </w:rPr>
-        <w:t>For generating association rules from the identified frequent item sets in the previous stage, we use the partitioning method.</w:t>
-      </w:r>
-    </w:p>
-    <w:p>
-      <w:pPr>
-        <w:spacing w:after="120"/>
-        <w:jc w:val="both"/>
-        <w:rPr>
-          <w:sz w:val="26"/>
-          <w:szCs w:val="26"/>
-        </w:rPr>
-      </w:pPr>
-      <w:r>
-        <w:rPr>
-          <w:sz w:val="26"/>
-          <w:szCs w:val="26"/>
-        </w:rPr>
-        <w:t>For every frequent item set, we generate all rules having 1 item in the consequent.</w:t>
-      </w:r>
-    </w:p>
-    <w:p>
-      <w:pPr>
-        <w:spacing w:after="120"/>
-        <w:jc w:val="both"/>
-        <w:rPr>
-          <w:sz w:val="26"/>
-          <w:szCs w:val="26"/>
-        </w:rPr>
-      </w:pPr>
-      <w:r>
-        <w:rPr>
-          <w:sz w:val="26"/>
-          <w:szCs w:val="26"/>
-        </w:rPr>
-        <w:t>From the obtained rules, we prune all rules having confidence lesser than the given minimum confidence value. We then merge the available rules to generate new rules by using intersection of the antecedents and union of the consequents. This step is repeatedly performed</w:t>
-      </w:r>
-      <w:r>
-        <w:rPr>
-          <w:sz w:val="26"/>
-          <w:szCs w:val="26"/>
-        </w:rPr>
-        <w:t xml:space="preserve"> using recursion</w:t>
-      </w:r>
-      <w:r>
-        <w:rPr>
-          <w:sz w:val="26"/>
-          <w:szCs w:val="26"/>
-        </w:rPr>
-        <w:t xml:space="preserve"> until </w:t>
-      </w:r>
-      <w:r>
-        <w:rPr>
-          <w:sz w:val="26"/>
-          <w:szCs w:val="26"/>
-        </w:rPr>
-        <w:t>no new rules can be formed.</w:t>
-      </w:r>
-    </w:p>
-    <w:p>
-      <w:pPr>
-        <w:spacing w:after="120"/>
-        <w:jc w:val="both"/>
-        <w:rPr>
-          <w:sz w:val="26"/>
-          <w:szCs w:val="26"/>
-        </w:rPr>
-      </w:pPr>
-    </w:p>
-    <w:p>
-      <w:pPr>
-        <w:spacing w:after="120"/>
-        <w:jc w:val="both"/>
-        <w:rPr>
-          <w:sz w:val="26"/>
-          <w:szCs w:val="26"/>
-          <w:u w:val="single"/>
-        </w:rPr>
-      </w:pPr>
-      <w:r>
-        <w:rPr>
-          <w:sz w:val="26"/>
-          <w:szCs w:val="26"/>
-          <w:u w:val="single"/>
-        </w:rPr>
-        <w:t>Stage 4</w:t>
-      </w:r>
-      <w:r>
-        <w:rPr>
-          <w:sz w:val="26"/>
-          <w:szCs w:val="26"/>
-          <w:u w:val="single"/>
-        </w:rPr>
-        <w:t>: Query processing</w:t>
-      </w:r>
-    </w:p>
-    <w:p>
-      <w:pPr>
-        <w:spacing w:after="120"/>
-        <w:jc w:val="both"/>
-        <w:rPr>
-          <w:sz w:val="26"/>
-          <w:szCs w:val="26"/>
-        </w:rPr>
-      </w:pPr>
-      <w:r>
-        <w:rPr>
-          <w:sz w:val="26"/>
-          <w:szCs w:val="26"/>
-        </w:rPr>
-        <w:t>We have created 3 methods to process the user queries based on the query templates provided in class.</w:t>
-      </w:r>
-    </w:p>
-    <w:p>
-      <w:pPr>
-        <w:spacing w:after="120"/>
-        <w:jc w:val="both"/>
-        <w:rPr>
-          <w:sz w:val="26"/>
-          <w:szCs w:val="26"/>
-        </w:rPr>
-      </w:pPr>
-      <w:r>
-        <w:rPr>
-          <w:sz w:val="26"/>
-          <w:szCs w:val="26"/>
-        </w:rPr>
-        <w:t>We accept the user query in the following formats:</w:t>
-      </w:r>
-    </w:p>
-    <w:p>
-      <w:pPr>
-        <w:spacing w:after="120"/>
-        <w:jc w:val="both"/>
-        <w:rPr>
-          <w:sz w:val="26"/>
-          <w:szCs w:val="26"/>
-        </w:rPr>
-      </w:pPr>
-      <w:r>
-        <w:rPr>
-          <w:sz w:val="26"/>
-          <w:szCs w:val="26"/>
-        </w:rPr>
-        <w:t xml:space="preserve">Template 1 - </w:t>
-      </w:r>
-      <w:r>
-        <w:rPr>
-          <w:sz w:val="26"/>
-          <w:szCs w:val="26"/>
-        </w:rPr>
-        <w:t>(RULE|BODY|HEAD</w:t>
-      </w:r>
-      <w:proofErr w:type="gramStart"/>
-      <w:r>
-        <w:rPr>
-          <w:sz w:val="26"/>
-          <w:szCs w:val="26"/>
-        </w:rPr>
-        <w:t>;ANY</w:t>
-      </w:r>
-      <w:proofErr w:type="gramEnd"/>
-      <w:r>
-        <w:rPr>
-          <w:sz w:val="26"/>
-          <w:szCs w:val="26"/>
-        </w:rPr>
-        <w:t>|NUMBER|NONE;ITEM1,ITEM2,...)</w:t>
-      </w:r>
-    </w:p>
-    <w:p>
-      <w:pPr>
-        <w:spacing w:after="120"/>
-        <w:jc w:val="both"/>
-        <w:rPr>
-          <w:sz w:val="26"/>
-          <w:szCs w:val="26"/>
-        </w:rPr>
-      </w:pPr>
-      <w:r>
-        <w:rPr>
-          <w:sz w:val="26"/>
-          <w:szCs w:val="26"/>
-        </w:rPr>
-        <w:t xml:space="preserve">Template 2 - </w:t>
-      </w:r>
-      <w:r>
-        <w:rPr>
-          <w:sz w:val="26"/>
-          <w:szCs w:val="26"/>
-        </w:rPr>
-        <w:t>(RULE|BODY|HEAD</w:t>
-      </w:r>
-      <w:proofErr w:type="gramStart"/>
-      <w:r>
-        <w:rPr>
-          <w:sz w:val="26"/>
-          <w:szCs w:val="26"/>
-        </w:rPr>
-        <w:t>;NUMBER</w:t>
-      </w:r>
-      <w:proofErr w:type="gramEnd"/>
-      <w:r>
-        <w:rPr>
-          <w:sz w:val="26"/>
-          <w:szCs w:val="26"/>
-        </w:rPr>
-        <w:t>)</w:t>
-      </w:r>
-    </w:p>
-    <w:p>
-      <w:pPr>
-        <w:spacing w:after="120"/>
-        <w:jc w:val="both"/>
-        <w:rPr>
-          <w:sz w:val="26"/>
-          <w:szCs w:val="26"/>
-        </w:rPr>
-      </w:pPr>
-      <w:r>
-        <w:rPr>
-          <w:sz w:val="26"/>
-          <w:szCs w:val="26"/>
-        </w:rPr>
-        <w:t xml:space="preserve">Template 3 - </w:t>
-      </w:r>
-      <w:r>
-        <w:rPr>
-          <w:sz w:val="26"/>
-          <w:szCs w:val="26"/>
-        </w:rPr>
-        <w:t>(1or1</w:t>
-      </w:r>
-      <w:proofErr w:type="gramStart"/>
-      <w:r>
-        <w:rPr>
-          <w:sz w:val="26"/>
-          <w:szCs w:val="26"/>
-        </w:rPr>
-        <w:t>;HEAD</w:t>
-      </w:r>
-      <w:proofErr w:type="gramEnd"/>
-      <w:r>
-        <w:rPr>
-          <w:sz w:val="26"/>
-          <w:szCs w:val="26"/>
-        </w:rPr>
-        <w:t>;ANY;G10_Down;BODY;1;G59_UP)</w:t>
-      </w:r>
-    </w:p>
-    <w:p>
-      <w:pPr>
-        <w:spacing w:after="120"/>
-        <w:jc w:val="both"/>
-        <w:rPr>
-          <w:sz w:val="26"/>
-          <w:szCs w:val="26"/>
-        </w:rPr>
-      </w:pPr>
-    </w:p>
-    <w:p>
-      <w:pPr>
-        <w:spacing w:after="120"/>
-        <w:jc w:val="both"/>
-        <w:rPr>
-          <w:sz w:val="26"/>
-          <w:szCs w:val="26"/>
-        </w:rPr>
-      </w:pPr>
-      <w:r>
-        <w:rPr>
-          <w:sz w:val="26"/>
-          <w:szCs w:val="26"/>
-        </w:rPr>
-        <w:t xml:space="preserve">Note - The template </w:t>
-      </w:r>
-      <w:proofErr w:type="spellStart"/>
-      <w:r>
-        <w:rPr>
-          <w:sz w:val="26"/>
-          <w:szCs w:val="26"/>
-        </w:rPr>
-        <w:t>paramters</w:t>
-      </w:r>
-      <w:proofErr w:type="spellEnd"/>
-      <w:r>
-        <w:rPr>
-          <w:sz w:val="26"/>
-          <w:szCs w:val="26"/>
-        </w:rPr>
-        <w:t xml:space="preserve"> are semicolon delimited and the item list is comma </w:t>
-      </w:r>
-      <w:proofErr w:type="gramStart"/>
-      <w:r>
-        <w:rPr>
-          <w:sz w:val="26"/>
-          <w:szCs w:val="26"/>
-        </w:rPr>
-        <w:t>delimited</w:t>
-      </w:r>
-      <w:proofErr w:type="gramEnd"/>
-      <w:r>
-        <w:rPr>
-          <w:sz w:val="26"/>
-          <w:szCs w:val="26"/>
-        </w:rPr>
-        <w:t>.</w:t>
-      </w:r>
+        </w:rPr>
+      </w:pPr>
     </w:p>
     <w:p>
       <w:pPr>
@@ -1318,6 +1374,7 @@
           <w:szCs w:val="28"/>
           <w:u w:val="single"/>
         </w:rPr>
+        <w:lastRenderedPageBreak/>
         <w:t>Implementation Output</w:t>
       </w:r>
     </w:p>
@@ -1411,9 +1468,16 @@
       <w:pPr>
         <w:spacing w:after="0"/>
         <w:jc w:val="both"/>
-      </w:pPr>
-      <w:r>
-        <w:lastRenderedPageBreak/>
+        <w:rPr>
+          <w:sz w:val="24"/>
+          <w:szCs w:val="24"/>
+        </w:rPr>
+      </w:pPr>
+      <w:r>
+        <w:rPr>
+          <w:sz w:val="24"/>
+          <w:szCs w:val="24"/>
+        </w:rPr>
         <w:t>Support is set to be 30%</w:t>
       </w:r>
     </w:p>
@@ -1421,19 +1485,39 @@
       <w:pPr>
         <w:spacing w:after="0"/>
         <w:jc w:val="both"/>
-      </w:pPr>
-      <w:r>
+        <w:rPr>
+          <w:sz w:val="24"/>
+          <w:szCs w:val="24"/>
+        </w:rPr>
+      </w:pPr>
+      <w:r>
+        <w:rPr>
+          <w:sz w:val="24"/>
+          <w:szCs w:val="24"/>
+        </w:rPr>
         <w:t>Number</w:t>
       </w:r>
       <w:r>
+        <w:rPr>
+          <w:sz w:val="24"/>
+          <w:szCs w:val="24"/>
+        </w:rPr>
         <w:t xml:space="preserve"> of length-1 frequent </w:t>
       </w:r>
       <w:proofErr w:type="spellStart"/>
       <w:r>
+        <w:rPr>
+          <w:sz w:val="24"/>
+          <w:szCs w:val="24"/>
+        </w:rPr>
         <w:t>itemsets</w:t>
       </w:r>
       <w:proofErr w:type="spellEnd"/>
       <w:r>
+        <w:rPr>
+          <w:sz w:val="24"/>
+          <w:szCs w:val="24"/>
+        </w:rPr>
         <w:t>: 196</w:t>
       </w:r>
     </w:p>
@@ -1441,19 +1525,39 @@
       <w:pPr>
         <w:spacing w:after="0"/>
         <w:jc w:val="both"/>
-      </w:pPr>
-      <w:r>
+        <w:rPr>
+          <w:sz w:val="24"/>
+          <w:szCs w:val="24"/>
+        </w:rPr>
+      </w:pPr>
+      <w:r>
+        <w:rPr>
+          <w:sz w:val="24"/>
+          <w:szCs w:val="24"/>
+        </w:rPr>
         <w:t>Number</w:t>
       </w:r>
       <w:r>
+        <w:rPr>
+          <w:sz w:val="24"/>
+          <w:szCs w:val="24"/>
+        </w:rPr>
         <w:t xml:space="preserve"> of length-2 frequent </w:t>
       </w:r>
       <w:proofErr w:type="spellStart"/>
       <w:r>
+        <w:rPr>
+          <w:sz w:val="24"/>
+          <w:szCs w:val="24"/>
+        </w:rPr>
         <w:t>itemsets</w:t>
       </w:r>
       <w:proofErr w:type="spellEnd"/>
       <w:r>
+        <w:rPr>
+          <w:sz w:val="24"/>
+          <w:szCs w:val="24"/>
+        </w:rPr>
         <w:t>: 5340</w:t>
       </w:r>
     </w:p>
@@ -1461,19 +1565,39 @@
       <w:pPr>
         <w:spacing w:after="0"/>
         <w:jc w:val="both"/>
-      </w:pPr>
-      <w:r>
+        <w:rPr>
+          <w:sz w:val="24"/>
+          <w:szCs w:val="24"/>
+        </w:rPr>
+      </w:pPr>
+      <w:r>
+        <w:rPr>
+          <w:sz w:val="24"/>
+          <w:szCs w:val="24"/>
+        </w:rPr>
         <w:t>Number</w:t>
       </w:r>
       <w:r>
+        <w:rPr>
+          <w:sz w:val="24"/>
+          <w:szCs w:val="24"/>
+        </w:rPr>
         <w:t xml:space="preserve"> of length-3 frequent </w:t>
       </w:r>
       <w:proofErr w:type="spellStart"/>
       <w:r>
+        <w:rPr>
+          <w:sz w:val="24"/>
+          <w:szCs w:val="24"/>
+        </w:rPr>
         <w:t>itemsets</w:t>
       </w:r>
       <w:proofErr w:type="spellEnd"/>
       <w:r>
+        <w:rPr>
+          <w:sz w:val="24"/>
+          <w:szCs w:val="24"/>
+        </w:rPr>
         <w:t>: 5287</w:t>
       </w:r>
     </w:p>
@@ -1481,19 +1605,39 @@
       <w:pPr>
         <w:spacing w:after="0"/>
         <w:jc w:val="both"/>
-      </w:pPr>
-      <w:r>
+        <w:rPr>
+          <w:sz w:val="24"/>
+          <w:szCs w:val="24"/>
+        </w:rPr>
+      </w:pPr>
+      <w:r>
+        <w:rPr>
+          <w:sz w:val="24"/>
+          <w:szCs w:val="24"/>
+        </w:rPr>
         <w:t>Number</w:t>
       </w:r>
       <w:r>
+        <w:rPr>
+          <w:sz w:val="24"/>
+          <w:szCs w:val="24"/>
+        </w:rPr>
         <w:t xml:space="preserve"> of length-4 frequent </w:t>
       </w:r>
       <w:proofErr w:type="spellStart"/>
       <w:r>
+        <w:rPr>
+          <w:sz w:val="24"/>
+          <w:szCs w:val="24"/>
+        </w:rPr>
         <w:t>itemsets</w:t>
       </w:r>
       <w:proofErr w:type="spellEnd"/>
       <w:r>
+        <w:rPr>
+          <w:sz w:val="24"/>
+          <w:szCs w:val="24"/>
+        </w:rPr>
         <w:t>: 1518</w:t>
       </w:r>
     </w:p>
@@ -1501,19 +1645,39 @@
       <w:pPr>
         <w:spacing w:after="0"/>
         <w:jc w:val="both"/>
-      </w:pPr>
-      <w:r>
+        <w:rPr>
+          <w:sz w:val="24"/>
+          <w:szCs w:val="24"/>
+        </w:rPr>
+      </w:pPr>
+      <w:r>
+        <w:rPr>
+          <w:sz w:val="24"/>
+          <w:szCs w:val="24"/>
+        </w:rPr>
         <w:t>Number</w:t>
       </w:r>
       <w:r>
+        <w:rPr>
+          <w:sz w:val="24"/>
+          <w:szCs w:val="24"/>
+        </w:rPr>
         <w:t xml:space="preserve"> of length-5 frequent </w:t>
       </w:r>
       <w:proofErr w:type="spellStart"/>
       <w:r>
+        <w:rPr>
+          <w:sz w:val="24"/>
+          <w:szCs w:val="24"/>
+        </w:rPr>
         <w:t>itemsets</w:t>
       </w:r>
       <w:proofErr w:type="spellEnd"/>
       <w:r>
+        <w:rPr>
+          <w:sz w:val="24"/>
+          <w:szCs w:val="24"/>
+        </w:rPr>
         <w:t>: 438</w:t>
       </w:r>
     </w:p>
@@ -1521,19 +1685,39 @@
       <w:pPr>
         <w:spacing w:after="0"/>
         <w:jc w:val="both"/>
-      </w:pPr>
-      <w:r>
+        <w:rPr>
+          <w:sz w:val="24"/>
+          <w:szCs w:val="24"/>
+        </w:rPr>
+      </w:pPr>
+      <w:r>
+        <w:rPr>
+          <w:sz w:val="24"/>
+          <w:szCs w:val="24"/>
+        </w:rPr>
         <w:t>Number</w:t>
       </w:r>
       <w:r>
+        <w:rPr>
+          <w:sz w:val="24"/>
+          <w:szCs w:val="24"/>
+        </w:rPr>
         <w:t xml:space="preserve"> of length-6 frequent </w:t>
       </w:r>
       <w:proofErr w:type="spellStart"/>
       <w:r>
+        <w:rPr>
+          <w:sz w:val="24"/>
+          <w:szCs w:val="24"/>
+        </w:rPr>
         <w:t>itemsets</w:t>
       </w:r>
       <w:proofErr w:type="spellEnd"/>
       <w:r>
+        <w:rPr>
+          <w:sz w:val="24"/>
+          <w:szCs w:val="24"/>
+        </w:rPr>
         <w:t>: 88</w:t>
       </w:r>
     </w:p>
@@ -1541,19 +1725,39 @@
       <w:pPr>
         <w:spacing w:after="0"/>
         <w:jc w:val="both"/>
-      </w:pPr>
-      <w:r>
+        <w:rPr>
+          <w:sz w:val="24"/>
+          <w:szCs w:val="24"/>
+        </w:rPr>
+      </w:pPr>
+      <w:r>
+        <w:rPr>
+          <w:sz w:val="24"/>
+          <w:szCs w:val="24"/>
+        </w:rPr>
         <w:t>Number</w:t>
       </w:r>
       <w:r>
+        <w:rPr>
+          <w:sz w:val="24"/>
+          <w:szCs w:val="24"/>
+        </w:rPr>
         <w:t xml:space="preserve"> of length-7 frequent </w:t>
       </w:r>
       <w:proofErr w:type="spellStart"/>
       <w:r>
+        <w:rPr>
+          <w:sz w:val="24"/>
+          <w:szCs w:val="24"/>
+        </w:rPr>
         <w:t>itemsets</w:t>
       </w:r>
       <w:proofErr w:type="spellEnd"/>
       <w:r>
+        <w:rPr>
+          <w:sz w:val="24"/>
+          <w:szCs w:val="24"/>
+        </w:rPr>
         <w:t>: 11</w:t>
       </w:r>
     </w:p>
@@ -1561,19 +1765,39 @@
       <w:pPr>
         <w:spacing w:after="0"/>
         <w:jc w:val="both"/>
-      </w:pPr>
-      <w:r>
+        <w:rPr>
+          <w:sz w:val="24"/>
+          <w:szCs w:val="24"/>
+        </w:rPr>
+      </w:pPr>
+      <w:r>
+        <w:rPr>
+          <w:sz w:val="24"/>
+          <w:szCs w:val="24"/>
+        </w:rPr>
         <w:t>Number</w:t>
       </w:r>
       <w:r>
+        <w:rPr>
+          <w:sz w:val="24"/>
+          <w:szCs w:val="24"/>
+        </w:rPr>
         <w:t xml:space="preserve"> of length-8 frequent </w:t>
       </w:r>
       <w:proofErr w:type="spellStart"/>
       <w:r>
+        <w:rPr>
+          <w:sz w:val="24"/>
+          <w:szCs w:val="24"/>
+        </w:rPr>
         <w:t>itemsets</w:t>
       </w:r>
       <w:proofErr w:type="spellEnd"/>
       <w:r>
+        <w:rPr>
+          <w:sz w:val="24"/>
+          <w:szCs w:val="24"/>
+        </w:rPr>
         <w:t>: 1</w:t>
       </w:r>
     </w:p>
@@ -1581,19 +1805,39 @@
       <w:pPr>
         <w:spacing w:after="0"/>
         <w:jc w:val="both"/>
-      </w:pPr>
-      <w:r>
+        <w:rPr>
+          <w:sz w:val="24"/>
+          <w:szCs w:val="24"/>
+        </w:rPr>
+      </w:pPr>
+      <w:r>
+        <w:rPr>
+          <w:sz w:val="24"/>
+          <w:szCs w:val="24"/>
+        </w:rPr>
         <w:t>Number</w:t>
       </w:r>
       <w:r>
+        <w:rPr>
+          <w:sz w:val="24"/>
+          <w:szCs w:val="24"/>
+        </w:rPr>
         <w:t xml:space="preserve"> of all lengths frequent </w:t>
       </w:r>
       <w:proofErr w:type="spellStart"/>
       <w:r>
+        <w:rPr>
+          <w:sz w:val="24"/>
+          <w:szCs w:val="24"/>
+        </w:rPr>
         <w:t>itemsets</w:t>
       </w:r>
       <w:proofErr w:type="spellEnd"/>
       <w:r>
+        <w:rPr>
+          <w:sz w:val="24"/>
+          <w:szCs w:val="24"/>
+        </w:rPr>
         <w:t>: 12879</w:t>
       </w:r>
     </w:p>
@@ -1601,14 +1845,26 @@
       <w:pPr>
         <w:spacing w:after="0"/>
         <w:jc w:val="both"/>
+        <w:rPr>
+          <w:sz w:val="24"/>
+          <w:szCs w:val="24"/>
+        </w:rPr>
       </w:pPr>
     </w:p>
     <w:p>
       <w:pPr>
         <w:spacing w:after="0"/>
         <w:jc w:val="both"/>
-      </w:pPr>
-      <w:r>
+        <w:rPr>
+          <w:sz w:val="24"/>
+          <w:szCs w:val="24"/>
+        </w:rPr>
+      </w:pPr>
+      <w:r>
+        <w:rPr>
+          <w:sz w:val="24"/>
+          <w:szCs w:val="24"/>
+        </w:rPr>
         <w:t>Support is set to be 40%</w:t>
       </w:r>
     </w:p>
@@ -1616,19 +1872,32 @@
       <w:pPr>
         <w:spacing w:after="0"/>
         <w:jc w:val="both"/>
-      </w:pPr>
-      <w:r>
-        <w:t>Number</w:t>
-      </w:r>
-      <w:r>
-        <w:t xml:space="preserve"> of length-1 frequent </w:t>
+        <w:rPr>
+          <w:sz w:val="24"/>
+          <w:szCs w:val="24"/>
+        </w:rPr>
+      </w:pPr>
+      <w:r>
+        <w:rPr>
+          <w:sz w:val="24"/>
+          <w:szCs w:val="24"/>
+        </w:rPr>
+        <w:t xml:space="preserve">Number of length-1 frequent </w:t>
       </w:r>
       <w:proofErr w:type="spellStart"/>
       <w:r>
+        <w:rPr>
+          <w:sz w:val="24"/>
+          <w:szCs w:val="24"/>
+        </w:rPr>
         <w:t>itemsets</w:t>
       </w:r>
       <w:proofErr w:type="spellEnd"/>
       <w:r>
+        <w:rPr>
+          <w:sz w:val="24"/>
+          <w:szCs w:val="24"/>
+        </w:rPr>
         <w:t>: 167</w:t>
       </w:r>
     </w:p>
@@ -1636,19 +1905,32 @@
       <w:pPr>
         <w:spacing w:after="0"/>
         <w:jc w:val="both"/>
-      </w:pPr>
-      <w:r>
-        <w:t>Number</w:t>
-      </w:r>
-      <w:r>
-        <w:t xml:space="preserve"> of length-2 frequent </w:t>
+        <w:rPr>
+          <w:sz w:val="24"/>
+          <w:szCs w:val="24"/>
+        </w:rPr>
+      </w:pPr>
+      <w:r>
+        <w:rPr>
+          <w:sz w:val="24"/>
+          <w:szCs w:val="24"/>
+        </w:rPr>
+        <w:t xml:space="preserve">Number of length-2 frequent </w:t>
       </w:r>
       <w:proofErr w:type="spellStart"/>
       <w:r>
+        <w:rPr>
+          <w:sz w:val="24"/>
+          <w:szCs w:val="24"/>
+        </w:rPr>
         <w:t>itemsets</w:t>
       </w:r>
       <w:proofErr w:type="spellEnd"/>
       <w:r>
+        <w:rPr>
+          <w:sz w:val="24"/>
+          <w:szCs w:val="24"/>
+        </w:rPr>
         <w:t>: 753</w:t>
       </w:r>
     </w:p>
@@ -1656,19 +1938,32 @@
       <w:pPr>
         <w:spacing w:after="0"/>
         <w:jc w:val="both"/>
-      </w:pPr>
-      <w:r>
-        <w:t>Number</w:t>
-      </w:r>
-      <w:r>
-        <w:t xml:space="preserve"> of length-3 frequent </w:t>
+        <w:rPr>
+          <w:sz w:val="24"/>
+          <w:szCs w:val="24"/>
+        </w:rPr>
+      </w:pPr>
+      <w:r>
+        <w:rPr>
+          <w:sz w:val="24"/>
+          <w:szCs w:val="24"/>
+        </w:rPr>
+        <w:t xml:space="preserve">Number of length-3 frequent </w:t>
       </w:r>
       <w:proofErr w:type="spellStart"/>
       <w:r>
+        <w:rPr>
+          <w:sz w:val="24"/>
+          <w:szCs w:val="24"/>
+        </w:rPr>
         <w:t>itemsets</w:t>
       </w:r>
       <w:proofErr w:type="spellEnd"/>
       <w:r>
+        <w:rPr>
+          <w:sz w:val="24"/>
+          <w:szCs w:val="24"/>
+        </w:rPr>
         <w:t>: 149</w:t>
       </w:r>
     </w:p>
@@ -1676,19 +1971,32 @@
       <w:pPr>
         <w:spacing w:after="0"/>
         <w:jc w:val="both"/>
-      </w:pPr>
-      <w:r>
-        <w:t>Number</w:t>
-      </w:r>
-      <w:r>
-        <w:t xml:space="preserve"> of length-4 frequent </w:t>
+        <w:rPr>
+          <w:sz w:val="24"/>
+          <w:szCs w:val="24"/>
+        </w:rPr>
+      </w:pPr>
+      <w:r>
+        <w:rPr>
+          <w:sz w:val="24"/>
+          <w:szCs w:val="24"/>
+        </w:rPr>
+        <w:t xml:space="preserve">Number of length-4 frequent </w:t>
       </w:r>
       <w:proofErr w:type="spellStart"/>
       <w:r>
+        <w:rPr>
+          <w:sz w:val="24"/>
+          <w:szCs w:val="24"/>
+        </w:rPr>
         <w:t>itemsets</w:t>
       </w:r>
       <w:proofErr w:type="spellEnd"/>
       <w:r>
+        <w:rPr>
+          <w:sz w:val="24"/>
+          <w:szCs w:val="24"/>
+        </w:rPr>
         <w:t>: 7</w:t>
       </w:r>
     </w:p>
@@ -1696,19 +2004,32 @@
       <w:pPr>
         <w:spacing w:after="0"/>
         <w:jc w:val="both"/>
-      </w:pPr>
-      <w:r>
-        <w:t>Number</w:t>
-      </w:r>
-      <w:r>
-        <w:t xml:space="preserve"> of length-5 frequent </w:t>
+        <w:rPr>
+          <w:sz w:val="24"/>
+          <w:szCs w:val="24"/>
+        </w:rPr>
+      </w:pPr>
+      <w:r>
+        <w:rPr>
+          <w:sz w:val="24"/>
+          <w:szCs w:val="24"/>
+        </w:rPr>
+        <w:t xml:space="preserve">Number of length-5 frequent </w:t>
       </w:r>
       <w:proofErr w:type="spellStart"/>
       <w:r>
+        <w:rPr>
+          <w:sz w:val="24"/>
+          <w:szCs w:val="24"/>
+        </w:rPr>
         <w:t>itemsets</w:t>
       </w:r>
       <w:proofErr w:type="spellEnd"/>
       <w:r>
+        <w:rPr>
+          <w:sz w:val="24"/>
+          <w:szCs w:val="24"/>
+        </w:rPr>
         <w:t>: 1</w:t>
       </w:r>
     </w:p>
@@ -1716,19 +2037,32 @@
       <w:pPr>
         <w:spacing w:after="0"/>
         <w:jc w:val="both"/>
-      </w:pPr>
-      <w:r>
-        <w:t>Number</w:t>
-      </w:r>
-      <w:r>
-        <w:t xml:space="preserve"> of all lengths frequent </w:t>
+        <w:rPr>
+          <w:sz w:val="24"/>
+          <w:szCs w:val="24"/>
+        </w:rPr>
+      </w:pPr>
+      <w:r>
+        <w:rPr>
+          <w:sz w:val="24"/>
+          <w:szCs w:val="24"/>
+        </w:rPr>
+        <w:t xml:space="preserve">Number of all lengths frequent </w:t>
       </w:r>
       <w:proofErr w:type="spellStart"/>
       <w:r>
+        <w:rPr>
+          <w:sz w:val="24"/>
+          <w:szCs w:val="24"/>
+        </w:rPr>
         <w:t>itemsets</w:t>
       </w:r>
       <w:proofErr w:type="spellEnd"/>
       <w:r>
+        <w:rPr>
+          <w:sz w:val="24"/>
+          <w:szCs w:val="24"/>
+        </w:rPr>
         <w:t>: 1077</w:t>
       </w:r>
     </w:p>
@@ -1736,14 +2070,26 @@
       <w:pPr>
         <w:spacing w:after="0"/>
         <w:jc w:val="both"/>
+        <w:rPr>
+          <w:sz w:val="24"/>
+          <w:szCs w:val="24"/>
+        </w:rPr>
       </w:pPr>
     </w:p>
     <w:p>
       <w:pPr>
         <w:spacing w:after="0"/>
         <w:jc w:val="both"/>
-      </w:pPr>
-      <w:r>
+        <w:rPr>
+          <w:sz w:val="24"/>
+          <w:szCs w:val="24"/>
+        </w:rPr>
+      </w:pPr>
+      <w:r>
+        <w:rPr>
+          <w:sz w:val="24"/>
+          <w:szCs w:val="24"/>
+        </w:rPr>
         <w:t>Support is set to be 50%</w:t>
       </w:r>
     </w:p>
@@ -1751,19 +2097,32 @@
       <w:pPr>
         <w:spacing w:after="0"/>
         <w:jc w:val="both"/>
-      </w:pPr>
-      <w:r>
-        <w:t>Number</w:t>
-      </w:r>
-      <w:r>
-        <w:t xml:space="preserve"> of length-1 frequent </w:t>
+        <w:rPr>
+          <w:sz w:val="24"/>
+          <w:szCs w:val="24"/>
+        </w:rPr>
+      </w:pPr>
+      <w:r>
+        <w:rPr>
+          <w:sz w:val="24"/>
+          <w:szCs w:val="24"/>
+        </w:rPr>
+        <w:t xml:space="preserve">Number of length-1 frequent </w:t>
       </w:r>
       <w:proofErr w:type="spellStart"/>
       <w:r>
+        <w:rPr>
+          <w:sz w:val="24"/>
+          <w:szCs w:val="24"/>
+        </w:rPr>
         <w:t>itemsets</w:t>
       </w:r>
       <w:proofErr w:type="spellEnd"/>
       <w:r>
+        <w:rPr>
+          <w:sz w:val="24"/>
+          <w:szCs w:val="24"/>
+        </w:rPr>
         <w:t>: 109</w:t>
       </w:r>
     </w:p>
@@ -1771,19 +2130,32 @@
       <w:pPr>
         <w:spacing w:after="0"/>
         <w:jc w:val="both"/>
-      </w:pPr>
-      <w:r>
-        <w:t>Number</w:t>
-      </w:r>
-      <w:r>
-        <w:t xml:space="preserve"> of length-2 frequent </w:t>
+        <w:rPr>
+          <w:sz w:val="24"/>
+          <w:szCs w:val="24"/>
+        </w:rPr>
+      </w:pPr>
+      <w:r>
+        <w:rPr>
+          <w:sz w:val="24"/>
+          <w:szCs w:val="24"/>
+        </w:rPr>
+        <w:t xml:space="preserve">Number of length-2 frequent </w:t>
       </w:r>
       <w:proofErr w:type="spellStart"/>
       <w:r>
+        <w:rPr>
+          <w:sz w:val="24"/>
+          <w:szCs w:val="24"/>
+        </w:rPr>
         <w:t>itemsets</w:t>
       </w:r>
       <w:proofErr w:type="spellEnd"/>
       <w:r>
+        <w:rPr>
+          <w:sz w:val="24"/>
+          <w:szCs w:val="24"/>
+        </w:rPr>
         <w:t>: 63</w:t>
       </w:r>
     </w:p>
@@ -1791,19 +2163,32 @@
       <w:pPr>
         <w:spacing w:after="0"/>
         <w:jc w:val="both"/>
-      </w:pPr>
-      <w:r>
-        <w:t>Number</w:t>
-      </w:r>
-      <w:r>
-        <w:t xml:space="preserve"> of length-3 frequent </w:t>
+        <w:rPr>
+          <w:sz w:val="24"/>
+          <w:szCs w:val="24"/>
+        </w:rPr>
+      </w:pPr>
+      <w:r>
+        <w:rPr>
+          <w:sz w:val="24"/>
+          <w:szCs w:val="24"/>
+        </w:rPr>
+        <w:t xml:space="preserve">Number of length-3 frequent </w:t>
       </w:r>
       <w:proofErr w:type="spellStart"/>
       <w:r>
+        <w:rPr>
+          <w:sz w:val="24"/>
+          <w:szCs w:val="24"/>
+        </w:rPr>
         <w:t>itemsets</w:t>
       </w:r>
       <w:proofErr w:type="spellEnd"/>
       <w:r>
+        <w:rPr>
+          <w:sz w:val="24"/>
+          <w:szCs w:val="24"/>
+        </w:rPr>
         <w:t>: 2</w:t>
       </w:r>
     </w:p>
@@ -1811,19 +2196,32 @@
       <w:pPr>
         <w:spacing w:after="0"/>
         <w:jc w:val="both"/>
-      </w:pPr>
-      <w:r>
-        <w:t>Number</w:t>
-      </w:r>
-      <w:r>
-        <w:t xml:space="preserve"> of all lengths frequent </w:t>
+        <w:rPr>
+          <w:sz w:val="24"/>
+          <w:szCs w:val="24"/>
+        </w:rPr>
+      </w:pPr>
+      <w:r>
+        <w:rPr>
+          <w:sz w:val="24"/>
+          <w:szCs w:val="24"/>
+        </w:rPr>
+        <w:t xml:space="preserve">Number of all lengths frequent </w:t>
       </w:r>
       <w:proofErr w:type="spellStart"/>
       <w:r>
+        <w:rPr>
+          <w:sz w:val="24"/>
+          <w:szCs w:val="24"/>
+        </w:rPr>
         <w:t>itemsets</w:t>
       </w:r>
       <w:proofErr w:type="spellEnd"/>
       <w:r>
+        <w:rPr>
+          <w:sz w:val="24"/>
+          <w:szCs w:val="24"/>
+        </w:rPr>
         <w:t>: 174</w:t>
       </w:r>
     </w:p>
@@ -1831,14 +2229,26 @@
       <w:pPr>
         <w:spacing w:after="0"/>
         <w:jc w:val="both"/>
+        <w:rPr>
+          <w:sz w:val="24"/>
+          <w:szCs w:val="24"/>
+        </w:rPr>
       </w:pPr>
     </w:p>
     <w:p>
       <w:pPr>
         <w:spacing w:after="0"/>
         <w:jc w:val="both"/>
-      </w:pPr>
-      <w:r>
+        <w:rPr>
+          <w:sz w:val="24"/>
+          <w:szCs w:val="24"/>
+        </w:rPr>
+      </w:pPr>
+      <w:r>
+        <w:rPr>
+          <w:sz w:val="24"/>
+          <w:szCs w:val="24"/>
+        </w:rPr>
         <w:t>Support is set to be 60%</w:t>
       </w:r>
     </w:p>
@@ -1846,16 +2256,32 @@
       <w:pPr>
         <w:spacing w:after="0"/>
         <w:jc w:val="both"/>
-      </w:pPr>
-      <w:r>
+        <w:rPr>
+          <w:sz w:val="24"/>
+          <w:szCs w:val="24"/>
+        </w:rPr>
+      </w:pPr>
+      <w:r>
+        <w:rPr>
+          <w:sz w:val="24"/>
+          <w:szCs w:val="24"/>
+        </w:rPr>
         <w:t xml:space="preserve">Number of length-1 frequent </w:t>
       </w:r>
       <w:proofErr w:type="spellStart"/>
       <w:r>
+        <w:rPr>
+          <w:sz w:val="24"/>
+          <w:szCs w:val="24"/>
+        </w:rPr>
         <w:t>itemsets</w:t>
       </w:r>
       <w:proofErr w:type="spellEnd"/>
       <w:r>
+        <w:rPr>
+          <w:sz w:val="24"/>
+          <w:szCs w:val="24"/>
+        </w:rPr>
         <w:t>: 34</w:t>
       </w:r>
     </w:p>
@@ -1863,16 +2289,32 @@
       <w:pPr>
         <w:spacing w:after="0"/>
         <w:jc w:val="both"/>
-      </w:pPr>
-      <w:r>
+        <w:rPr>
+          <w:sz w:val="24"/>
+          <w:szCs w:val="24"/>
+        </w:rPr>
+      </w:pPr>
+      <w:r>
+        <w:rPr>
+          <w:sz w:val="24"/>
+          <w:szCs w:val="24"/>
+        </w:rPr>
         <w:t xml:space="preserve">Number of length-2 frequent </w:t>
       </w:r>
       <w:proofErr w:type="spellStart"/>
       <w:r>
+        <w:rPr>
+          <w:sz w:val="24"/>
+          <w:szCs w:val="24"/>
+        </w:rPr>
         <w:t>itemsets</w:t>
       </w:r>
       <w:proofErr w:type="spellEnd"/>
       <w:r>
+        <w:rPr>
+          <w:sz w:val="24"/>
+          <w:szCs w:val="24"/>
+        </w:rPr>
         <w:t>: 2</w:t>
       </w:r>
     </w:p>
@@ -1880,16 +2322,32 @@
       <w:pPr>
         <w:spacing w:after="0"/>
         <w:jc w:val="both"/>
-      </w:pPr>
-      <w:r>
+        <w:rPr>
+          <w:sz w:val="24"/>
+          <w:szCs w:val="24"/>
+        </w:rPr>
+      </w:pPr>
+      <w:r>
+        <w:rPr>
+          <w:sz w:val="24"/>
+          <w:szCs w:val="24"/>
+        </w:rPr>
         <w:t xml:space="preserve">Number of all lengths frequent </w:t>
       </w:r>
       <w:proofErr w:type="spellStart"/>
       <w:r>
+        <w:rPr>
+          <w:sz w:val="24"/>
+          <w:szCs w:val="24"/>
+        </w:rPr>
         <w:t>itemsets</w:t>
       </w:r>
       <w:proofErr w:type="spellEnd"/>
       <w:r>
+        <w:rPr>
+          <w:sz w:val="24"/>
+          <w:szCs w:val="24"/>
+        </w:rPr>
         <w:t>: 36</w:t>
       </w:r>
     </w:p>
@@ -1897,14 +2355,26 @@
       <w:pPr>
         <w:spacing w:after="0"/>
         <w:jc w:val="both"/>
+        <w:rPr>
+          <w:sz w:val="24"/>
+          <w:szCs w:val="24"/>
+        </w:rPr>
       </w:pPr>
     </w:p>
     <w:p>
       <w:pPr>
         <w:spacing w:after="0"/>
         <w:jc w:val="both"/>
-      </w:pPr>
-      <w:r>
+        <w:rPr>
+          <w:sz w:val="24"/>
+          <w:szCs w:val="24"/>
+        </w:rPr>
+      </w:pPr>
+      <w:r>
+        <w:rPr>
+          <w:sz w:val="24"/>
+          <w:szCs w:val="24"/>
+        </w:rPr>
         <w:t>Support is set to be 70%</w:t>
       </w:r>
     </w:p>
@@ -1912,16 +2382,32 @@
       <w:pPr>
         <w:spacing w:after="0"/>
         <w:jc w:val="both"/>
-      </w:pPr>
-      <w:r>
+        <w:rPr>
+          <w:sz w:val="24"/>
+          <w:szCs w:val="24"/>
+        </w:rPr>
+      </w:pPr>
+      <w:r>
+        <w:rPr>
+          <w:sz w:val="24"/>
+          <w:szCs w:val="24"/>
+        </w:rPr>
         <w:t xml:space="preserve">Number of length-1 frequent </w:t>
       </w:r>
       <w:proofErr w:type="spellStart"/>
       <w:r>
+        <w:rPr>
+          <w:sz w:val="24"/>
+          <w:szCs w:val="24"/>
+        </w:rPr>
         <w:t>itemsets</w:t>
       </w:r>
       <w:proofErr w:type="spellEnd"/>
       <w:r>
+        <w:rPr>
+          <w:sz w:val="24"/>
+          <w:szCs w:val="24"/>
+        </w:rPr>
         <w:t>: 7</w:t>
       </w:r>
     </w:p>
@@ -1929,27 +2415,34 @@
       <w:pPr>
         <w:spacing w:after="0"/>
         <w:jc w:val="both"/>
-      </w:pPr>
-      <w:r>
+        <w:rPr>
+          <w:sz w:val="24"/>
+          <w:szCs w:val="24"/>
+        </w:rPr>
+      </w:pPr>
+      <w:r>
+        <w:rPr>
+          <w:sz w:val="24"/>
+          <w:szCs w:val="24"/>
+        </w:rPr>
         <w:t xml:space="preserve">Number of all lengths frequent </w:t>
       </w:r>
       <w:proofErr w:type="spellStart"/>
       <w:r>
+        <w:rPr>
+          <w:sz w:val="24"/>
+          <w:szCs w:val="24"/>
+        </w:rPr>
         <w:t>itemsets</w:t>
       </w:r>
       <w:proofErr w:type="spellEnd"/>
       <w:r>
+        <w:rPr>
+          <w:sz w:val="24"/>
+          <w:szCs w:val="24"/>
+        </w:rPr>
         <w:t>: 7</w:t>
       </w:r>
-    </w:p>
-    <w:p>
-      <w:pPr>
-        <w:jc w:val="both"/>
-        <w:rPr>
-          <w:sz w:val="24"/>
-          <w:szCs w:val="24"/>
-        </w:rPr>
-      </w:pPr>
     </w:p>
     <w:p>
       <w:pPr>
@@ -1964,55 +2457,1121 @@
           <w:sz w:val="26"/>
           <w:szCs w:val="26"/>
         </w:rPr>
-        <w:t>Task 2</w:t>
-      </w:r>
-      <w:r>
+        <w:lastRenderedPageBreak/>
+        <w:t xml:space="preserve">Task 2 – </w:t>
+      </w:r>
+    </w:p>
+    <w:p>
+      <w:pPr>
+        <w:jc w:val="both"/>
         <w:rPr>
           <w:sz w:val="26"/>
           <w:szCs w:val="26"/>
         </w:rPr>
-        <w:t xml:space="preserve"> – </w:t>
-      </w:r>
-    </w:p>
-    <w:p>
-      <w:pPr>
-        <w:jc w:val="both"/>
+      </w:pPr>
+      <w:r>
         <w:rPr>
           <w:sz w:val="26"/>
           <w:szCs w:val="26"/>
         </w:rPr>
-      </w:pPr>
+        <w:t>Association rules generation for support 50% and confidence 70%</w:t>
+      </w:r>
       <w:r>
         <w:rPr>
           <w:sz w:val="26"/>
           <w:szCs w:val="26"/>
         </w:rPr>
-        <w:t>Association rules generation for support 50% and confidence 70%</w:t>
-      </w:r>
-    </w:p>
-    <w:p>
-      <w:pPr>
-        <w:jc w:val="both"/>
-        <w:rPr>
-          <w:sz w:val="28"/>
-          <w:szCs w:val="28"/>
-        </w:rPr>
-      </w:pPr>
+        <w:t xml:space="preserve"> for given queries.</w:t>
+      </w:r>
     </w:p>
     <w:p>
       <w:pPr>
         <w:spacing w:after="0"/>
         <w:jc w:val="both"/>
-      </w:pPr>
-      <w:r>
-        <w:t xml:space="preserve">Number of rules generated for support 50% and confidence 70% </w:t>
-      </w:r>
-      <w:proofErr w:type="gramStart"/>
-      <w:r>
-        <w:t>-  117</w:t>
-      </w:r>
+        <w:rPr>
+          <w:sz w:val="24"/>
+          <w:szCs w:val="24"/>
+        </w:rPr>
+      </w:pPr>
+      <w:r>
+        <w:rPr>
+          <w:sz w:val="24"/>
+          <w:szCs w:val="24"/>
+        </w:rPr>
+        <w:t>Number of rules generated for su</w:t>
+      </w:r>
+      <w:r>
+        <w:rPr>
+          <w:sz w:val="24"/>
+          <w:szCs w:val="24"/>
+        </w:rPr>
+        <w:t xml:space="preserve">pport 50% and confidence 70% - </w:t>
+      </w:r>
+      <w:r>
+        <w:rPr>
+          <w:sz w:val="24"/>
+          <w:szCs w:val="24"/>
+        </w:rPr>
+        <w:t>117</w:t>
+      </w:r>
+    </w:p>
+    <w:p>
+      <w:pPr>
+        <w:spacing w:after="0"/>
+        <w:jc w:val="both"/>
+        <w:rPr>
+          <w:sz w:val="24"/>
+          <w:szCs w:val="24"/>
+          <w:u w:val="single"/>
+        </w:rPr>
+      </w:pPr>
+      <w:r>
+        <w:rPr>
+          <w:sz w:val="24"/>
+          <w:szCs w:val="24"/>
+          <w:u w:val="single"/>
+        </w:rPr>
+        <w:t>Template 1 Queries:</w:t>
+      </w:r>
+    </w:p>
+    <w:tbl>
+      <w:tblPr>
+        <w:tblStyle w:val="TableGrid"/>
+        <w:tblW w:w="0" w:type="auto"/>
+        <w:tblLook w:val="04A0" w:firstRow="1" w:lastRow="0" w:firstColumn="1" w:lastColumn="0" w:noHBand="0" w:noVBand="1"/>
+      </w:tblPr>
+      <w:tblGrid>
+        <w:gridCol w:w="4675"/>
+        <w:gridCol w:w="4675"/>
+      </w:tblGrid>
+      <w:tr>
+        <w:tc>
+          <w:tcPr>
+            <w:tcW w:w="4675" w:type="dxa"/>
+          </w:tcPr>
+          <w:p>
+            <w:pPr>
+              <w:jc w:val="center"/>
+              <w:rPr>
+                <w:b/>
+                <w:sz w:val="24"/>
+                <w:szCs w:val="24"/>
+              </w:rPr>
+            </w:pPr>
+            <w:r>
+              <w:rPr>
+                <w:b/>
+                <w:sz w:val="24"/>
+                <w:szCs w:val="24"/>
+              </w:rPr>
+              <w:t>Queries</w:t>
+            </w:r>
+          </w:p>
+        </w:tc>
+        <w:tc>
+          <w:tcPr>
+            <w:tcW w:w="4675" w:type="dxa"/>
+          </w:tcPr>
+          <w:p>
+            <w:pPr>
+              <w:jc w:val="center"/>
+              <w:rPr>
+                <w:b/>
+                <w:sz w:val="24"/>
+                <w:szCs w:val="24"/>
+              </w:rPr>
+            </w:pPr>
+            <w:r>
+              <w:rPr>
+                <w:b/>
+                <w:sz w:val="24"/>
+                <w:szCs w:val="24"/>
+              </w:rPr>
+              <w:t>Rule Count</w:t>
+            </w:r>
+          </w:p>
+        </w:tc>
+      </w:tr>
+      <w:tr>
+        <w:tc>
+          <w:tcPr>
+            <w:tcW w:w="4675" w:type="dxa"/>
+          </w:tcPr>
+          <w:p>
+            <w:pPr>
+              <w:jc w:val="both"/>
+              <w:rPr>
+                <w:sz w:val="24"/>
+                <w:szCs w:val="24"/>
+              </w:rPr>
+            </w:pPr>
+            <w:r>
+              <w:rPr>
+                <w:sz w:val="24"/>
+                <w:szCs w:val="24"/>
+              </w:rPr>
+              <w:t>RULE;ANY;G59_Up</w:t>
+            </w:r>
+          </w:p>
+        </w:tc>
+        <w:tc>
+          <w:tcPr>
+            <w:tcW w:w="4675" w:type="dxa"/>
+          </w:tcPr>
+          <w:p>
+            <w:pPr>
+              <w:jc w:val="both"/>
+              <w:rPr>
+                <w:sz w:val="24"/>
+                <w:szCs w:val="24"/>
+              </w:rPr>
+            </w:pPr>
+            <w:r>
+              <w:rPr>
+                <w:sz w:val="24"/>
+                <w:szCs w:val="24"/>
+              </w:rPr>
+              <w:t>26</w:t>
+            </w:r>
+          </w:p>
+        </w:tc>
+      </w:tr>
+      <w:tr>
+        <w:tc>
+          <w:tcPr>
+            <w:tcW w:w="4675" w:type="dxa"/>
+          </w:tcPr>
+          <w:p>
+            <w:pPr>
+              <w:jc w:val="both"/>
+              <w:rPr>
+                <w:sz w:val="24"/>
+                <w:szCs w:val="24"/>
+              </w:rPr>
+            </w:pPr>
+            <w:r>
+              <w:rPr>
+                <w:sz w:val="24"/>
+                <w:szCs w:val="24"/>
+              </w:rPr>
+              <w:t>RULE;NONE;G59_Up</w:t>
+            </w:r>
+          </w:p>
+        </w:tc>
+        <w:tc>
+          <w:tcPr>
+            <w:tcW w:w="4675" w:type="dxa"/>
+          </w:tcPr>
+          <w:p>
+            <w:pPr>
+              <w:jc w:val="both"/>
+              <w:rPr>
+                <w:sz w:val="24"/>
+                <w:szCs w:val="24"/>
+              </w:rPr>
+            </w:pPr>
+            <w:r>
+              <w:rPr>
+                <w:sz w:val="24"/>
+                <w:szCs w:val="24"/>
+              </w:rPr>
+              <w:t>91</w:t>
+            </w:r>
+          </w:p>
+        </w:tc>
+      </w:tr>
+      <w:tr>
+        <w:tc>
+          <w:tcPr>
+            <w:tcW w:w="4675" w:type="dxa"/>
+          </w:tcPr>
+          <w:p>
+            <w:pPr>
+              <w:jc w:val="both"/>
+              <w:rPr>
+                <w:sz w:val="24"/>
+                <w:szCs w:val="24"/>
+              </w:rPr>
+            </w:pPr>
+            <w:r>
+              <w:rPr>
+                <w:sz w:val="24"/>
+                <w:szCs w:val="24"/>
+              </w:rPr>
+              <w:t>RULE;1;G59_Up,G10_Down</w:t>
+            </w:r>
+          </w:p>
+        </w:tc>
+        <w:tc>
+          <w:tcPr>
+            <w:tcW w:w="4675" w:type="dxa"/>
+          </w:tcPr>
+          <w:p>
+            <w:pPr>
+              <w:jc w:val="both"/>
+              <w:rPr>
+                <w:sz w:val="24"/>
+                <w:szCs w:val="24"/>
+              </w:rPr>
+            </w:pPr>
+            <w:r>
+              <w:rPr>
+                <w:sz w:val="24"/>
+                <w:szCs w:val="24"/>
+              </w:rPr>
+              <w:t>39</w:t>
+            </w:r>
+          </w:p>
+        </w:tc>
+      </w:tr>
+      <w:tr>
+        <w:tc>
+          <w:tcPr>
+            <w:tcW w:w="4675" w:type="dxa"/>
+          </w:tcPr>
+          <w:p>
+            <w:pPr>
+              <w:jc w:val="both"/>
+              <w:rPr>
+                <w:sz w:val="24"/>
+                <w:szCs w:val="24"/>
+              </w:rPr>
+            </w:pPr>
+            <w:r>
+              <w:rPr>
+                <w:sz w:val="24"/>
+                <w:szCs w:val="24"/>
+              </w:rPr>
+              <w:t>HEAD;ANY;G59_Up</w:t>
+            </w:r>
+          </w:p>
+        </w:tc>
+        <w:tc>
+          <w:tcPr>
+            <w:tcW w:w="4675" w:type="dxa"/>
+          </w:tcPr>
+          <w:p>
+            <w:pPr>
+              <w:jc w:val="both"/>
+              <w:rPr>
+                <w:sz w:val="24"/>
+                <w:szCs w:val="24"/>
+              </w:rPr>
+            </w:pPr>
+            <w:r>
+              <w:rPr>
+                <w:sz w:val="24"/>
+                <w:szCs w:val="24"/>
+              </w:rPr>
+              <w:t>17</w:t>
+            </w:r>
+          </w:p>
+        </w:tc>
+      </w:tr>
+      <w:tr>
+        <w:tc>
+          <w:tcPr>
+            <w:tcW w:w="4675" w:type="dxa"/>
+          </w:tcPr>
+          <w:p>
+            <w:pPr>
+              <w:jc w:val="both"/>
+              <w:rPr>
+                <w:sz w:val="24"/>
+                <w:szCs w:val="24"/>
+              </w:rPr>
+            </w:pPr>
+            <w:r>
+              <w:rPr>
+                <w:sz w:val="24"/>
+                <w:szCs w:val="24"/>
+              </w:rPr>
+              <w:t>HEAD;NONE;G59_Up</w:t>
+            </w:r>
+          </w:p>
+        </w:tc>
+        <w:tc>
+          <w:tcPr>
+            <w:tcW w:w="4675" w:type="dxa"/>
+          </w:tcPr>
+          <w:p>
+            <w:pPr>
+              <w:jc w:val="both"/>
+              <w:rPr>
+                <w:sz w:val="24"/>
+                <w:szCs w:val="24"/>
+              </w:rPr>
+            </w:pPr>
+            <w:r>
+              <w:rPr>
+                <w:sz w:val="24"/>
+                <w:szCs w:val="24"/>
+              </w:rPr>
+              <w:t>100</w:t>
+            </w:r>
+          </w:p>
+        </w:tc>
+      </w:tr>
+      <w:tr>
+        <w:tc>
+          <w:tcPr>
+            <w:tcW w:w="4675" w:type="dxa"/>
+          </w:tcPr>
+          <w:p>
+            <w:pPr>
+              <w:jc w:val="both"/>
+              <w:rPr>
+                <w:sz w:val="24"/>
+                <w:szCs w:val="24"/>
+              </w:rPr>
+            </w:pPr>
+            <w:r>
+              <w:rPr>
+                <w:sz w:val="24"/>
+                <w:szCs w:val="24"/>
+              </w:rPr>
+              <w:t>HEAD;1;G59_Up,G10_Down</w:t>
+            </w:r>
+          </w:p>
+        </w:tc>
+        <w:tc>
+          <w:tcPr>
+            <w:tcW w:w="4675" w:type="dxa"/>
+          </w:tcPr>
+          <w:p>
+            <w:pPr>
+              <w:jc w:val="both"/>
+              <w:rPr>
+                <w:sz w:val="24"/>
+                <w:szCs w:val="24"/>
+              </w:rPr>
+            </w:pPr>
+            <w:r>
+              <w:rPr>
+                <w:sz w:val="24"/>
+                <w:szCs w:val="24"/>
+              </w:rPr>
+              <w:t>24</w:t>
+            </w:r>
+          </w:p>
+        </w:tc>
+      </w:tr>
+      <w:tr>
+        <w:tc>
+          <w:tcPr>
+            <w:tcW w:w="4675" w:type="dxa"/>
+          </w:tcPr>
+          <w:p>
+            <w:pPr>
+              <w:jc w:val="both"/>
+              <w:rPr>
+                <w:sz w:val="24"/>
+                <w:szCs w:val="24"/>
+              </w:rPr>
+            </w:pPr>
+            <w:r>
+              <w:rPr>
+                <w:sz w:val="24"/>
+                <w:szCs w:val="24"/>
+              </w:rPr>
+              <w:t>BODY;ANY;G59_Up</w:t>
+            </w:r>
+          </w:p>
+        </w:tc>
+        <w:tc>
+          <w:tcPr>
+            <w:tcW w:w="4675" w:type="dxa"/>
+          </w:tcPr>
+          <w:p>
+            <w:pPr>
+              <w:jc w:val="both"/>
+              <w:rPr>
+                <w:sz w:val="24"/>
+                <w:szCs w:val="24"/>
+              </w:rPr>
+            </w:pPr>
+            <w:r>
+              <w:rPr>
+                <w:sz w:val="24"/>
+                <w:szCs w:val="24"/>
+              </w:rPr>
+              <w:t>9</w:t>
+            </w:r>
+          </w:p>
+        </w:tc>
+      </w:tr>
+      <w:tr>
+        <w:tc>
+          <w:tcPr>
+            <w:tcW w:w="4675" w:type="dxa"/>
+          </w:tcPr>
+          <w:p>
+            <w:pPr>
+              <w:jc w:val="both"/>
+              <w:rPr>
+                <w:sz w:val="24"/>
+                <w:szCs w:val="24"/>
+              </w:rPr>
+            </w:pPr>
+            <w:r>
+              <w:rPr>
+                <w:sz w:val="24"/>
+                <w:szCs w:val="24"/>
+              </w:rPr>
+              <w:t>BODY;NONE;G59_Up</w:t>
+            </w:r>
+          </w:p>
+        </w:tc>
+        <w:tc>
+          <w:tcPr>
+            <w:tcW w:w="4675" w:type="dxa"/>
+          </w:tcPr>
+          <w:p>
+            <w:pPr>
+              <w:jc w:val="both"/>
+              <w:rPr>
+                <w:sz w:val="24"/>
+                <w:szCs w:val="24"/>
+              </w:rPr>
+            </w:pPr>
+            <w:r>
+              <w:rPr>
+                <w:sz w:val="24"/>
+                <w:szCs w:val="24"/>
+              </w:rPr>
+              <w:t>108</w:t>
+            </w:r>
+          </w:p>
+        </w:tc>
+      </w:tr>
+      <w:tr>
+        <w:tc>
+          <w:tcPr>
+            <w:tcW w:w="4675" w:type="dxa"/>
+          </w:tcPr>
+          <w:p>
+            <w:pPr>
+              <w:jc w:val="both"/>
+              <w:rPr>
+                <w:sz w:val="24"/>
+                <w:szCs w:val="24"/>
+              </w:rPr>
+            </w:pPr>
+            <w:r>
+              <w:rPr>
+                <w:sz w:val="24"/>
+                <w:szCs w:val="24"/>
+              </w:rPr>
+              <w:t>BODY;1;G59_Up,G10_Down</w:t>
+            </w:r>
+          </w:p>
+        </w:tc>
+        <w:tc>
+          <w:tcPr>
+            <w:tcW w:w="4675" w:type="dxa"/>
+          </w:tcPr>
+          <w:p>
+            <w:pPr>
+              <w:jc w:val="both"/>
+              <w:rPr>
+                <w:sz w:val="24"/>
+                <w:szCs w:val="24"/>
+              </w:rPr>
+            </w:pPr>
+            <w:r>
+              <w:rPr>
+                <w:sz w:val="24"/>
+                <w:szCs w:val="24"/>
+              </w:rPr>
+              <w:t>17</w:t>
+            </w:r>
+          </w:p>
+        </w:tc>
+      </w:tr>
+    </w:tbl>
+    <w:p>
+      <w:pPr>
+        <w:spacing w:after="0"/>
+        <w:jc w:val="both"/>
+        <w:rPr>
+          <w:sz w:val="24"/>
+          <w:szCs w:val="24"/>
+        </w:rPr>
+      </w:pPr>
+    </w:p>
+    <w:p>
+      <w:pPr>
+        <w:spacing w:after="0"/>
+        <w:jc w:val="both"/>
+        <w:rPr>
+          <w:sz w:val="24"/>
+          <w:szCs w:val="24"/>
+          <w:u w:val="single"/>
+        </w:rPr>
+      </w:pPr>
+      <w:r>
+        <w:rPr>
+          <w:sz w:val="24"/>
+          <w:szCs w:val="24"/>
+          <w:u w:val="single"/>
+        </w:rPr>
+        <w:t>Template 2 queries:</w:t>
+      </w:r>
+    </w:p>
+    <w:tbl>
+      <w:tblPr>
+        <w:tblStyle w:val="TableGrid"/>
+        <w:tblW w:w="0" w:type="auto"/>
+        <w:tblLook w:val="04A0" w:firstRow="1" w:lastRow="0" w:firstColumn="1" w:lastColumn="0" w:noHBand="0" w:noVBand="1"/>
+      </w:tblPr>
+      <w:tblGrid>
+        <w:gridCol w:w="4675"/>
+        <w:gridCol w:w="4675"/>
+      </w:tblGrid>
+      <w:tr>
+        <w:tc>
+          <w:tcPr>
+            <w:tcW w:w="4675" w:type="dxa"/>
+          </w:tcPr>
+          <w:p>
+            <w:pPr>
+              <w:jc w:val="center"/>
+              <w:rPr>
+                <w:b/>
+                <w:sz w:val="24"/>
+                <w:szCs w:val="24"/>
+              </w:rPr>
+            </w:pPr>
+            <w:r>
+              <w:rPr>
+                <w:b/>
+                <w:sz w:val="24"/>
+                <w:szCs w:val="24"/>
+              </w:rPr>
+              <w:t>Queries</w:t>
+            </w:r>
+          </w:p>
+        </w:tc>
+        <w:tc>
+          <w:tcPr>
+            <w:tcW w:w="4675" w:type="dxa"/>
+          </w:tcPr>
+          <w:p>
+            <w:pPr>
+              <w:jc w:val="center"/>
+              <w:rPr>
+                <w:b/>
+                <w:sz w:val="24"/>
+                <w:szCs w:val="24"/>
+              </w:rPr>
+            </w:pPr>
+            <w:r>
+              <w:rPr>
+                <w:b/>
+                <w:sz w:val="24"/>
+                <w:szCs w:val="24"/>
+              </w:rPr>
+              <w:t>Rule Count</w:t>
+            </w:r>
+          </w:p>
+        </w:tc>
+      </w:tr>
+      <w:tr>
+        <w:tc>
+          <w:tcPr>
+            <w:tcW w:w="4675" w:type="dxa"/>
+          </w:tcPr>
+          <w:p>
+            <w:pPr>
+              <w:jc w:val="both"/>
+              <w:rPr>
+                <w:sz w:val="24"/>
+                <w:szCs w:val="24"/>
+              </w:rPr>
+            </w:pPr>
+            <w:r>
+              <w:rPr>
+                <w:sz w:val="24"/>
+                <w:szCs w:val="24"/>
+              </w:rPr>
+              <w:t>RULE;3</w:t>
+            </w:r>
+          </w:p>
+        </w:tc>
+        <w:tc>
+          <w:tcPr>
+            <w:tcW w:w="4675" w:type="dxa"/>
+          </w:tcPr>
+          <w:p>
+            <w:pPr>
+              <w:jc w:val="both"/>
+              <w:rPr>
+                <w:sz w:val="24"/>
+                <w:szCs w:val="24"/>
+              </w:rPr>
+            </w:pPr>
+            <w:r>
+              <w:rPr>
+                <w:sz w:val="24"/>
+                <w:szCs w:val="24"/>
+              </w:rPr>
+              <w:t>9</w:t>
+            </w:r>
+          </w:p>
+        </w:tc>
+      </w:tr>
+      <w:tr>
+        <w:tc>
+          <w:tcPr>
+            <w:tcW w:w="4675" w:type="dxa"/>
+          </w:tcPr>
+          <w:p>
+            <w:pPr>
+              <w:jc w:val="both"/>
+              <w:rPr>
+                <w:sz w:val="24"/>
+                <w:szCs w:val="24"/>
+              </w:rPr>
+            </w:pPr>
+            <w:r>
+              <w:rPr>
+                <w:sz w:val="24"/>
+                <w:szCs w:val="24"/>
+              </w:rPr>
+              <w:t>HEAD;2</w:t>
+            </w:r>
+          </w:p>
+        </w:tc>
+        <w:tc>
+          <w:tcPr>
+            <w:tcW w:w="4675" w:type="dxa"/>
+          </w:tcPr>
+          <w:p>
+            <w:pPr>
+              <w:jc w:val="both"/>
+              <w:rPr>
+                <w:sz w:val="24"/>
+                <w:szCs w:val="24"/>
+              </w:rPr>
+            </w:pPr>
+            <w:r>
+              <w:rPr>
+                <w:sz w:val="24"/>
+                <w:szCs w:val="24"/>
+              </w:rPr>
+              <w:t>3</w:t>
+            </w:r>
+          </w:p>
+        </w:tc>
+      </w:tr>
+      <w:tr>
+        <w:tc>
+          <w:tcPr>
+            <w:tcW w:w="4675" w:type="dxa"/>
+          </w:tcPr>
+          <w:p>
+            <w:pPr>
+              <w:jc w:val="both"/>
+              <w:rPr>
+                <w:sz w:val="24"/>
+                <w:szCs w:val="24"/>
+              </w:rPr>
+            </w:pPr>
+            <w:r>
+              <w:rPr>
+                <w:sz w:val="24"/>
+                <w:szCs w:val="24"/>
+              </w:rPr>
+              <w:t>BODY;1</w:t>
+            </w:r>
+          </w:p>
+        </w:tc>
+        <w:tc>
+          <w:tcPr>
+            <w:tcW w:w="4675" w:type="dxa"/>
+          </w:tcPr>
+          <w:p>
+            <w:pPr>
+              <w:jc w:val="both"/>
+              <w:rPr>
+                <w:sz w:val="24"/>
+                <w:szCs w:val="24"/>
+              </w:rPr>
+            </w:pPr>
+            <w:r>
+              <w:rPr>
+                <w:sz w:val="24"/>
+                <w:szCs w:val="24"/>
+              </w:rPr>
+              <w:t>117</w:t>
+            </w:r>
+          </w:p>
+        </w:tc>
+      </w:tr>
+    </w:tbl>
+    <w:p>
+      <w:pPr>
+        <w:spacing w:after="0"/>
+        <w:jc w:val="both"/>
+        <w:rPr>
+          <w:sz w:val="24"/>
+          <w:szCs w:val="24"/>
+        </w:rPr>
+      </w:pPr>
+    </w:p>
+    <w:p>
+      <w:pPr>
+        <w:spacing w:after="0"/>
+        <w:jc w:val="both"/>
+        <w:rPr>
+          <w:sz w:val="24"/>
+          <w:szCs w:val="24"/>
+          <w:u w:val="single"/>
+        </w:rPr>
+      </w:pPr>
+      <w:r>
+        <w:rPr>
+          <w:sz w:val="24"/>
+          <w:szCs w:val="24"/>
+          <w:u w:val="single"/>
+        </w:rPr>
+        <w:t>Template 3 queries:</w:t>
+      </w:r>
+    </w:p>
+    <w:tbl>
+      <w:tblPr>
+        <w:tblStyle w:val="TableGrid"/>
+        <w:tblW w:w="0" w:type="auto"/>
+        <w:tblLook w:val="04A0" w:firstRow="1" w:lastRow="0" w:firstColumn="1" w:lastColumn="0" w:noHBand="0" w:noVBand="1"/>
+      </w:tblPr>
+      <w:tblGrid>
+        <w:gridCol w:w="4732"/>
+        <w:gridCol w:w="4618"/>
+      </w:tblGrid>
+      <w:tr>
+        <w:tc>
+          <w:tcPr>
+            <w:tcW w:w="4675" w:type="dxa"/>
+          </w:tcPr>
+          <w:p>
+            <w:pPr>
+              <w:jc w:val="center"/>
+              <w:rPr>
+                <w:b/>
+                <w:sz w:val="24"/>
+                <w:szCs w:val="24"/>
+              </w:rPr>
+            </w:pPr>
+            <w:r>
+              <w:rPr>
+                <w:b/>
+                <w:sz w:val="24"/>
+                <w:szCs w:val="24"/>
+              </w:rPr>
+              <w:t>Queries</w:t>
+            </w:r>
+          </w:p>
+        </w:tc>
+        <w:tc>
+          <w:tcPr>
+            <w:tcW w:w="4675" w:type="dxa"/>
+          </w:tcPr>
+          <w:p>
+            <w:pPr>
+              <w:jc w:val="center"/>
+              <w:rPr>
+                <w:b/>
+                <w:sz w:val="24"/>
+                <w:szCs w:val="24"/>
+              </w:rPr>
+            </w:pPr>
+            <w:r>
+              <w:rPr>
+                <w:b/>
+                <w:sz w:val="24"/>
+                <w:szCs w:val="24"/>
+              </w:rPr>
+              <w:t>Rule Count</w:t>
+            </w:r>
+          </w:p>
+        </w:tc>
+      </w:tr>
+      <w:tr>
+        <w:tc>
+          <w:tcPr>
+            <w:tcW w:w="4675" w:type="dxa"/>
+          </w:tcPr>
+          <w:p>
+            <w:pPr>
+              <w:jc w:val="both"/>
+              <w:rPr>
+                <w:sz w:val="24"/>
+                <w:szCs w:val="24"/>
+              </w:rPr>
+            </w:pPr>
+            <w:r>
+              <w:rPr>
+                <w:sz w:val="24"/>
+                <w:szCs w:val="24"/>
+              </w:rPr>
+              <w:t>1or1;HEAD;ANY;G10_Down;BODY;1;G59_Up</w:t>
+            </w:r>
+          </w:p>
+        </w:tc>
+        <w:tc>
+          <w:tcPr>
+            <w:tcW w:w="4675" w:type="dxa"/>
+          </w:tcPr>
+          <w:p>
+            <w:pPr>
+              <w:jc w:val="both"/>
+              <w:rPr>
+                <w:sz w:val="24"/>
+                <w:szCs w:val="24"/>
+              </w:rPr>
+            </w:pPr>
+            <w:r>
+              <w:rPr>
+                <w:sz w:val="24"/>
+                <w:szCs w:val="24"/>
+              </w:rPr>
+              <w:t>16</w:t>
+            </w:r>
+          </w:p>
+        </w:tc>
+      </w:tr>
+      <w:tr>
+        <w:tc>
+          <w:tcPr>
+            <w:tcW w:w="4675" w:type="dxa"/>
+          </w:tcPr>
+          <w:p>
+            <w:pPr>
+              <w:jc w:val="both"/>
+              <w:rPr>
+                <w:sz w:val="24"/>
+                <w:szCs w:val="24"/>
+              </w:rPr>
+            </w:pPr>
+            <w:r>
+              <w:rPr>
+                <w:sz w:val="24"/>
+                <w:szCs w:val="24"/>
+              </w:rPr>
+              <w:t>1and1;HEAD;ANY;G10_Down;BODY;1;G59_Up</w:t>
+            </w:r>
+          </w:p>
+        </w:tc>
+        <w:tc>
+          <w:tcPr>
+            <w:tcW w:w="4675" w:type="dxa"/>
+          </w:tcPr>
+          <w:p>
+            <w:pPr>
+              <w:jc w:val="both"/>
+              <w:rPr>
+                <w:sz w:val="24"/>
+                <w:szCs w:val="24"/>
+              </w:rPr>
+            </w:pPr>
+            <w:r>
+              <w:rPr>
+                <w:sz w:val="24"/>
+                <w:szCs w:val="24"/>
+              </w:rPr>
+              <w:t>0</w:t>
+            </w:r>
+          </w:p>
+        </w:tc>
+      </w:tr>
+      <w:tr>
+        <w:tc>
+          <w:tcPr>
+            <w:tcW w:w="4675" w:type="dxa"/>
+          </w:tcPr>
+          <w:p>
+            <w:pPr>
+              <w:jc w:val="both"/>
+              <w:rPr>
+                <w:sz w:val="24"/>
+                <w:szCs w:val="24"/>
+              </w:rPr>
+            </w:pPr>
+            <w:r>
+              <w:rPr>
+                <w:sz w:val="24"/>
+                <w:szCs w:val="24"/>
+              </w:rPr>
+              <w:t>1or2;HEAD;ANY;G10_Down;BODY;2</w:t>
+            </w:r>
+          </w:p>
+        </w:tc>
+        <w:tc>
+          <w:tcPr>
+            <w:tcW w:w="4675" w:type="dxa"/>
+          </w:tcPr>
+          <w:p>
+            <w:pPr>
+              <w:jc w:val="both"/>
+              <w:rPr>
+                <w:sz w:val="24"/>
+                <w:szCs w:val="24"/>
+              </w:rPr>
+            </w:pPr>
+            <w:r>
+              <w:rPr>
+                <w:sz w:val="24"/>
+                <w:szCs w:val="24"/>
+              </w:rPr>
+              <w:t>13</w:t>
+            </w:r>
+          </w:p>
+        </w:tc>
+      </w:tr>
+      <w:tr>
+        <w:tc>
+          <w:tcPr>
+            <w:tcW w:w="4675" w:type="dxa"/>
+          </w:tcPr>
+          <w:p>
+            <w:pPr>
+              <w:jc w:val="both"/>
+              <w:rPr>
+                <w:sz w:val="24"/>
+                <w:szCs w:val="24"/>
+              </w:rPr>
+            </w:pPr>
+            <w:r>
+              <w:rPr>
+                <w:sz w:val="24"/>
+                <w:szCs w:val="24"/>
+              </w:rPr>
+              <w:t>1and2;HEAD;ANY;G10_Down;BODY;2</w:t>
+            </w:r>
+          </w:p>
+        </w:tc>
+        <w:tc>
+          <w:tcPr>
+            <w:tcW w:w="4675" w:type="dxa"/>
+          </w:tcPr>
+          <w:p>
+            <w:pPr>
+              <w:jc w:val="both"/>
+              <w:rPr>
+                <w:sz w:val="24"/>
+                <w:szCs w:val="24"/>
+              </w:rPr>
+            </w:pPr>
+            <w:r>
+              <w:rPr>
+                <w:sz w:val="24"/>
+                <w:szCs w:val="24"/>
+              </w:rPr>
+              <w:t>0</w:t>
+            </w:r>
+          </w:p>
+        </w:tc>
+      </w:tr>
+      <w:tr>
+        <w:tc>
+          <w:tcPr>
+            <w:tcW w:w="4675" w:type="dxa"/>
+          </w:tcPr>
+          <w:p>
+            <w:pPr>
+              <w:jc w:val="both"/>
+              <w:rPr>
+                <w:sz w:val="24"/>
+                <w:szCs w:val="24"/>
+              </w:rPr>
+            </w:pPr>
+            <w:r>
+              <w:rPr>
+                <w:sz w:val="24"/>
+                <w:szCs w:val="24"/>
+              </w:rPr>
+              <w:t>2or2;HEAD;1;BODY;2</w:t>
+            </w:r>
+          </w:p>
+        </w:tc>
+        <w:tc>
+          <w:tcPr>
+            <w:tcW w:w="4675" w:type="dxa"/>
+          </w:tcPr>
+          <w:p>
+            <w:pPr>
+              <w:jc w:val="both"/>
+              <w:rPr>
+                <w:sz w:val="24"/>
+                <w:szCs w:val="24"/>
+              </w:rPr>
+            </w:pPr>
+            <w:r>
+              <w:rPr>
+                <w:sz w:val="24"/>
+                <w:szCs w:val="24"/>
+              </w:rPr>
+              <w:t>117</w:t>
+            </w:r>
+          </w:p>
+        </w:tc>
+      </w:tr>
+      <w:tr>
+        <w:tc>
+          <w:tcPr>
+            <w:tcW w:w="4675" w:type="dxa"/>
+          </w:tcPr>
+          <w:p>
+            <w:pPr>
+              <w:jc w:val="both"/>
+              <w:rPr>
+                <w:sz w:val="24"/>
+                <w:szCs w:val="24"/>
+              </w:rPr>
+            </w:pPr>
+            <w:r>
+              <w:rPr>
+                <w:sz w:val="24"/>
+                <w:szCs w:val="24"/>
+              </w:rPr>
+              <w:t>2and2;HEAD;1;BODY;2</w:t>
+            </w:r>
+          </w:p>
+        </w:tc>
+        <w:tc>
+          <w:tcPr>
+            <w:tcW w:w="4675" w:type="dxa"/>
+          </w:tcPr>
+          <w:p>
+            <w:pPr>
+              <w:jc w:val="both"/>
+              <w:rPr>
+                <w:sz w:val="24"/>
+                <w:szCs w:val="24"/>
+              </w:rPr>
+            </w:pPr>
+            <w:r>
+              <w:rPr>
+                <w:sz w:val="24"/>
+                <w:szCs w:val="24"/>
+              </w:rPr>
+              <w:t>6</w:t>
+            </w:r>
+          </w:p>
+        </w:tc>
+      </w:tr>
+    </w:tbl>
+    <w:p>
+      <w:pPr>
+        <w:spacing w:after="0"/>
+        <w:jc w:val="both"/>
+        <w:rPr>
+          <w:sz w:val="24"/>
+          <w:szCs w:val="24"/>
+        </w:rPr>
+      </w:pPr>
+      <w:bookmarkStart w:id="0" w:name="_GoBack"/>
       <w:bookmarkEnd w:id="0"/>
-      <w:proofErr w:type="gramEnd"/>
     </w:p>
     <w:sectPr>
       <w:pgSz w:w="12240" w:h="15840"/>
@@ -2445,6 +4004,25 @@
     <w:semiHidden/>
     <w:unhideWhenUsed/>
   </w:style>
+  <w:style w:type="table" w:styleId="TableGrid">
+    <w:name w:val="Table Grid"/>
+    <w:basedOn w:val="TableNormal"/>
+    <w:uiPriority w:val="39"/>
+    <w:rsid w:val="00C74488"/>
+    <w:pPr>
+      <w:spacing w:after="0" w:line="240" w:lineRule="auto"/>
+    </w:pPr>
+    <w:tblPr>
+      <w:tblBorders>
+        <w:top w:val="single" w:sz="4" w:space="0" w:color="auto"/>
+        <w:left w:val="single" w:sz="4" w:space="0" w:color="auto"/>
+        <w:bottom w:val="single" w:sz="4" w:space="0" w:color="auto"/>
+        <w:right w:val="single" w:sz="4" w:space="0" w:color="auto"/>
+        <w:insideH w:val="single" w:sz="4" w:space="0" w:color="auto"/>
+        <w:insideV w:val="single" w:sz="4" w:space="0" w:color="auto"/>
+      </w:tblBorders>
+    </w:tblPr>
+  </w:style>
 </w:styles>
 </file>
 

</xml_diff>